<commit_message>
Added Table for Members
</commit_message>
<xml_diff>
--- a/M1/M1_Project_Proposal.docx
+++ b/M1/M1_Project_Proposal.docx
@@ -451,8 +451,6 @@
       <w:r>
         <w:t xml:space="preserve"> in future milestones.</w:t>
       </w:r>
-      <w:bookmarkStart w:id="0" w:name="_GoBack"/>
-      <w:bookmarkEnd w:id="0"/>
     </w:p>
     <w:p>
       <w:pPr>
@@ -481,7 +479,15 @@
         <w:pStyle w:val="BodyText"/>
       </w:pPr>
       <w:r>
-        <w:t>The site should also be mobile friendly since users will be accessing the site via an internet browser on their mobile device (smartphones, tablet, etc.) The user will be granted access to the bench or lab equipment only if they are enrolled in a University course. Users will be using their student Z-number to log into the site. Users will also be allowed access for a period of time only for a course session scheduled.</w:t>
+        <w:t xml:space="preserve">The site should also be mobile friendly since users will be accessing the site via an internet browser on their mobile device (smartphones, tablet, etc.) The user will be granted access to the bench or lab equipment only if they are enrolled in a University course. Users will be using their student Z-number to log into the site. Users will also be allowed access for </w:t>
+      </w:r>
+      <w:proofErr w:type="gramStart"/>
+      <w:r>
+        <w:t>a period of time</w:t>
+      </w:r>
+      <w:proofErr w:type="gramEnd"/>
+      <w:r>
+        <w:t xml:space="preserve"> only for a course session scheduled.</w:t>
       </w:r>
     </w:p>
     <w:p>
@@ -549,7 +555,15 @@
         <w:t>ality</w:t>
       </w:r>
       <w:r>
-        <w:t xml:space="preserve"> use 1-5 line description</w:t>
+        <w:t xml:space="preserve"> use </w:t>
+      </w:r>
+      <w:proofErr w:type="gramStart"/>
+      <w:r>
+        <w:t>1-5 line</w:t>
+      </w:r>
+      <w:proofErr w:type="gramEnd"/>
+      <w:r>
+        <w:t xml:space="preserve"> description</w:t>
       </w:r>
       <w:r>
         <w:t>.</w:t>
@@ -658,7 +672,15 @@
         </w:rPr>
       </w:pPr>
       <w:r>
-        <w:t>You also have to decide on which</w:t>
+        <w:t xml:space="preserve">You also </w:t>
+      </w:r>
+      <w:proofErr w:type="gramStart"/>
+      <w:r>
+        <w:t>have to</w:t>
+      </w:r>
+      <w:proofErr w:type="gramEnd"/>
+      <w:r>
+        <w:t xml:space="preserve"> decide on which</w:t>
       </w:r>
       <w:r>
         <w:t xml:space="preserve"> frameworks you will </w:t>
@@ -667,7 +689,15 @@
         <w:t>use if any.</w:t>
       </w:r>
       <w:r>
-        <w:t xml:space="preserve"> These provide both user interface, as well as cross-platform and cross browser layout/css. All external code you plan to use must be listed along with their license. </w:t>
+        <w:t xml:space="preserve"> These provide both user interface, as well as cross-platform and cross browser layout/</w:t>
+      </w:r>
+      <w:proofErr w:type="spellStart"/>
+      <w:r>
+        <w:t>css</w:t>
+      </w:r>
+      <w:proofErr w:type="spellEnd"/>
+      <w:r>
+        <w:t xml:space="preserve">. All external code you plan to use must be listed along with their license. </w:t>
       </w:r>
     </w:p>
     <w:p>
@@ -698,6 +728,157 @@
     </w:p>
     <w:p>
       <w:pPr>
+        <w:pStyle w:val="BodyText"/>
+      </w:pPr>
+    </w:p>
+    <w:tbl>
+      <w:tblPr>
+        <w:tblStyle w:val="TableGrid"/>
+        <w:tblW w:w="0" w:type="auto"/>
+        <w:tblLook w:val="04A0" w:firstRow="1" w:lastRow="0" w:firstColumn="1" w:lastColumn="0" w:noHBand="0" w:noVBand="1"/>
+      </w:tblPr>
+      <w:tblGrid>
+        <w:gridCol w:w="4441"/>
+        <w:gridCol w:w="4415"/>
+      </w:tblGrid>
+      <w:tr>
+        <w:tc>
+          <w:tcPr>
+            <w:tcW w:w="4675" w:type="dxa"/>
+          </w:tcPr>
+          <w:p>
+            <w:pPr>
+              <w:jc w:val="center"/>
+            </w:pPr>
+            <w:r>
+              <w:t>Members</w:t>
+            </w:r>
+          </w:p>
+        </w:tc>
+        <w:tc>
+          <w:tcPr>
+            <w:tcW w:w="4675" w:type="dxa"/>
+          </w:tcPr>
+          <w:p>
+            <w:pPr>
+              <w:jc w:val="center"/>
+            </w:pPr>
+            <w:r>
+              <w:t>Roles</w:t>
+            </w:r>
+          </w:p>
+        </w:tc>
+      </w:tr>
+      <w:tr>
+        <w:tc>
+          <w:tcPr>
+            <w:tcW w:w="4675" w:type="dxa"/>
+          </w:tcPr>
+          <w:p>
+            <w:proofErr w:type="spellStart"/>
+            <w:r>
+              <w:t>Bentialy</w:t>
+            </w:r>
+            <w:proofErr w:type="spellEnd"/>
+            <w:r>
+              <w:t xml:space="preserve"> Saint Julien</w:t>
+            </w:r>
+          </w:p>
+        </w:tc>
+        <w:tc>
+          <w:tcPr>
+            <w:tcW w:w="4675" w:type="dxa"/>
+          </w:tcPr>
+          <w:p/>
+        </w:tc>
+      </w:tr>
+      <w:tr>
+        <w:tc>
+          <w:tcPr>
+            <w:tcW w:w="4675" w:type="dxa"/>
+          </w:tcPr>
+          <w:p>
+            <w:r>
+              <w:t>Jonathan Giger</w:t>
+            </w:r>
+          </w:p>
+        </w:tc>
+        <w:tc>
+          <w:tcPr>
+            <w:tcW w:w="4675" w:type="dxa"/>
+          </w:tcPr>
+          <w:p/>
+        </w:tc>
+      </w:tr>
+      <w:tr>
+        <w:tc>
+          <w:tcPr>
+            <w:tcW w:w="4675" w:type="dxa"/>
+          </w:tcPr>
+          <w:p>
+            <w:r>
+              <w:t>Jonathan Parreira</w:t>
+            </w:r>
+          </w:p>
+        </w:tc>
+        <w:tc>
+          <w:tcPr>
+            <w:tcW w:w="4675" w:type="dxa"/>
+          </w:tcPr>
+          <w:p/>
+        </w:tc>
+      </w:tr>
+      <w:tr>
+        <w:tc>
+          <w:tcPr>
+            <w:tcW w:w="4675" w:type="dxa"/>
+          </w:tcPr>
+          <w:p>
+            <w:proofErr w:type="spellStart"/>
+            <w:r>
+              <w:t>Mihail</w:t>
+            </w:r>
+            <w:proofErr w:type="spellEnd"/>
+            <w:r>
+              <w:t xml:space="preserve"> Sandor</w:t>
+            </w:r>
+          </w:p>
+        </w:tc>
+        <w:tc>
+          <w:tcPr>
+            <w:tcW w:w="4675" w:type="dxa"/>
+          </w:tcPr>
+          <w:p/>
+        </w:tc>
+      </w:tr>
+      <w:tr>
+        <w:tc>
+          <w:tcPr>
+            <w:tcW w:w="4675" w:type="dxa"/>
+          </w:tcPr>
+          <w:p>
+            <w:r>
+              <w:t>Timothy Duncan</w:t>
+            </w:r>
+          </w:p>
+        </w:tc>
+        <w:tc>
+          <w:tcPr>
+            <w:tcW w:w="4675" w:type="dxa"/>
+          </w:tcPr>
+          <w:p/>
+        </w:tc>
+      </w:tr>
+    </w:tbl>
+    <w:p>
+      <w:pPr>
+        <w:pStyle w:val="BodyText"/>
+      </w:pPr>
+      <w:bookmarkStart w:id="0" w:name="_GoBack"/>
+      <w:bookmarkEnd w:id="0"/>
+    </w:p>
+    <w:p>
+      <w:pPr>
         <w:pStyle w:val="Heading1"/>
       </w:pPr>
       <w:r>
@@ -709,7 +890,15 @@
         <w:pStyle w:val="BodyText"/>
       </w:pPr>
       <w:r>
-        <w:t>For each item below you must answer with only one of the following: DONE, ON TRACK (meaning it will be done on time, and no issues perceived) or ISSUE (you have some problems, and then define what is the problem with 1-3 lines)</w:t>
+        <w:t xml:space="preserve">For each item </w:t>
+      </w:r>
+      <w:proofErr w:type="gramStart"/>
+      <w:r>
+        <w:t>below</w:t>
+      </w:r>
+      <w:proofErr w:type="gramEnd"/>
+      <w:r>
+        <w:t xml:space="preserve"> you must answer with only one of the following: DONE, ON TRACK (meaning it will be done on time, and no issues perceived) or ISSUE (you have some problems, and then define what is the problem with 1-3 lines)</w:t>
       </w:r>
     </w:p>
     <w:p>
@@ -760,8 +949,13 @@
         </w:numPr>
         <w:spacing w:before="60" w:after="60"/>
       </w:pPr>
-      <w:r>
-        <w:t>Github master chosen</w:t>
+      <w:proofErr w:type="spellStart"/>
+      <w:r>
+        <w:t>Github</w:t>
+      </w:r>
+      <w:proofErr w:type="spellEnd"/>
+      <w:r>
+        <w:t xml:space="preserve"> master chosen</w:t>
       </w:r>
     </w:p>
     <w:p>
@@ -825,7 +1019,15 @@
         <w:t xml:space="preserve">t on their team GitHub private </w:t>
       </w:r>
       <w:r>
-        <w:t>repository (similar to managing code) so all team members can access it. Added advantage of doing it this way is that it builds teamwork and communication. We recommend having a folder for project documentation on team</w:t>
+        <w:t>repository (</w:t>
+      </w:r>
+      <w:proofErr w:type="gramStart"/>
+      <w:r>
+        <w:t>similar to</w:t>
+      </w:r>
+      <w:proofErr w:type="gramEnd"/>
+      <w:r>
+        <w:t xml:space="preserve"> managing code) so all team members can access it. Added advantage of doing it this way is that it builds teamwork and communication. We recommend having a folder for project documentation on team</w:t>
       </w:r>
       <w:r>
         <w:t>’s G</w:t>
@@ -916,6 +1118,7 @@
         <w:spacing w:before="60" w:after="60"/>
       </w:pPr>
       <w:r>
+        <w:lastRenderedPageBreak/>
         <w:t>Your team name, and project name</w:t>
       </w:r>
       <w:r>
@@ -988,7 +1191,6 @@
         <w:pStyle w:val="Heading1"/>
       </w:pPr>
       <w:r>
-        <w:lastRenderedPageBreak/>
         <w:t>Grading criteria</w:t>
       </w:r>
     </w:p>
@@ -1318,7 +1520,7 @@
         <w:rStyle w:val="PageNumber"/>
         <w:noProof/>
       </w:rPr>
-      <w:t>2</w:t>
+      <w:t>3</w:t>
     </w:r>
     <w:r>
       <w:rPr>
@@ -4020,7 +4222,7 @@
     <w:lsdException w:name="Table Web 2" w:semiHidden="1" w:unhideWhenUsed="1"/>
     <w:lsdException w:name="Table Web 3" w:semiHidden="1" w:unhideWhenUsed="1"/>
     <w:lsdException w:name="Balloon Text" w:semiHidden="1" w:unhideWhenUsed="1"/>
-    <w:lsdException w:name="Table Grid" w:uiPriority="59"/>
+    <w:lsdException w:name="Table Grid" w:uiPriority="39"/>
     <w:lsdException w:name="Table Theme" w:semiHidden="1" w:unhideWhenUsed="1"/>
     <w:lsdException w:name="Placeholder Text" w:semiHidden="1"/>
     <w:lsdException w:name="No Spacing" w:semiHidden="1" w:uiPriority="1" w:qFormat="1"/>
@@ -4851,6 +5053,28 @@
       <w:contextualSpacing/>
     </w:pPr>
   </w:style>
+  <w:style w:type="table" w:styleId="TableGrid">
+    <w:name w:val="Table Grid"/>
+    <w:basedOn w:val="TableNormal"/>
+    <w:uiPriority w:val="39"/>
+    <w:rsid w:val="00ED6B0A"/>
+    <w:rPr>
+      <w:rFonts w:eastAsiaTheme="minorHAnsi"/>
+      <w:sz w:val="22"/>
+      <w:szCs w:val="22"/>
+      <w:lang w:eastAsia="en-US"/>
+    </w:rPr>
+    <w:tblPr>
+      <w:tblBorders>
+        <w:top w:val="single" w:sz="4" w:space="0" w:color="auto"/>
+        <w:left w:val="single" w:sz="4" w:space="0" w:color="auto"/>
+        <w:bottom w:val="single" w:sz="4" w:space="0" w:color="auto"/>
+        <w:right w:val="single" w:sz="4" w:space="0" w:color="auto"/>
+        <w:insideH w:val="single" w:sz="4" w:space="0" w:color="auto"/>
+        <w:insideV w:val="single" w:sz="4" w:space="0" w:color="auto"/>
+      </w:tblBorders>
+    </w:tblPr>
+  </w:style>
 </w:styles>
 </file>
 
@@ -5177,7 +5401,7 @@
 </file>
 
 <file path=customXml/itemProps1.xml><?xml version="1.0" encoding="utf-8"?>
-<ds:datastoreItem xmlns:ds="http://schemas.openxmlformats.org/officeDocument/2006/customXml" ds:itemID="{EA214E75-ACD0-4E04-90BE-3596BDA13194}">
+<ds:datastoreItem xmlns:ds="http://schemas.openxmlformats.org/officeDocument/2006/customXml" ds:itemID="{EC9362DD-9181-442D-BFDD-563FBEDE2781}">
   <ds:schemaRefs>
     <ds:schemaRef ds:uri="http://schemas.openxmlformats.org/officeDocument/2006/bibliography"/>
   </ds:schemaRefs>

</xml_diff>

<commit_message>
Added nonfunctional requirements and high level architecture
</commit_message>
<xml_diff>
--- a/M1/M1_Project_Proposal.docx
+++ b/M1/M1_Project_Proposal.docx
@@ -1,6 +1,6 @@
 
 <file path=word/document.xml><?xml version="1.0" encoding="utf-8"?>
-<w:document xmlns:wpc="http://schemas.microsoft.com/office/word/2010/wordprocessingCanvas" xmlns:cx="http://schemas.microsoft.com/office/drawing/2014/chartex" xmlns:cx1="http://schemas.microsoft.com/office/drawing/2015/9/8/chartex" xmlns:cx2="http://schemas.microsoft.com/office/drawing/2015/10/21/chartex" xmlns:cx3="http://schemas.microsoft.com/office/drawing/2016/5/9/chartex" xmlns:cx4="http://schemas.microsoft.com/office/drawing/2016/5/10/chartex" xmlns:cx5="http://schemas.microsoft.com/office/drawing/2016/5/11/chartex" xmlns:cx6="http://schemas.microsoft.com/office/drawing/2016/5/12/chartex" xmlns:cx7="http://schemas.microsoft.com/office/drawing/2016/5/13/chartex" xmlns:cx8="http://schemas.microsoft.com/office/drawing/2016/5/14/chartex" xmlns:mc="http://schemas.openxmlformats.org/markup-compatibility/2006" xmlns:aink="http://schemas.microsoft.com/office/drawing/2016/ink" xmlns:am3d="http://schemas.microsoft.com/office/drawing/2017/model3d" xmlns:o="urn:schemas-microsoft-com:office:office" xmlns:r="http://schemas.openxmlformats.org/officeDocument/2006/relationships" xmlns:m="http://schemas.openxmlformats.org/officeDocument/2006/math" xmlns:v="urn:schemas-microsoft-com:vml" xmlns:wp14="http://schemas.microsoft.com/office/word/2010/wordprocessingDrawing" xmlns:wp="http://schemas.openxmlformats.org/drawingml/2006/wordprocessingDrawing" xmlns:w10="urn:schemas-microsoft-com:office:word" xmlns:w="http://schemas.openxmlformats.org/wordprocessingml/2006/main" xmlns:w14="http://schemas.microsoft.com/office/word/2010/wordml" xmlns:w15="http://schemas.microsoft.com/office/word/2012/wordml" xmlns:w16cid="http://schemas.microsoft.com/office/word/2016/wordml/cid" xmlns:w16se="http://schemas.microsoft.com/office/word/2015/wordml/symex" xmlns:wpg="http://schemas.microsoft.com/office/word/2010/wordprocessingGroup" xmlns:wpi="http://schemas.microsoft.com/office/word/2010/wordprocessingInk" xmlns:wne="http://schemas.microsoft.com/office/word/2006/wordml" xmlns:wps="http://schemas.microsoft.com/office/word/2010/wordprocessingShape" mc:Ignorable="w14 w15 w16se w16cid wp14">
+<w:document xmlns:ve="http://schemas.openxmlformats.org/markup-compatibility/2006" xmlns:o="urn:schemas-microsoft-com:office:office" xmlns:r="http://schemas.openxmlformats.org/officeDocument/2006/relationships" xmlns:m="http://schemas.openxmlformats.org/officeDocument/2006/math" xmlns:v="urn:schemas-microsoft-com:vml" xmlns:wp="http://schemas.openxmlformats.org/drawingml/2006/wordprocessingDrawing" xmlns:w10="urn:schemas-microsoft-com:office:word" xmlns:w="http://schemas.openxmlformats.org/wordprocessingml/2006/main" xmlns:wne="http://schemas.microsoft.com/office/word/2006/wordml">
   <w:body>
     <w:p>
       <w:pPr>
@@ -316,23 +316,7 @@
           <w:color w:val="000000" w:themeColor="text1"/>
         </w:rPr>
         <w:lastRenderedPageBreak/>
-        <w:t xml:space="preserve">having an identifiable number assigned to it. The app will randomly assign an available workstation to the student and will show a sample picture of an operable clean workstation.  The site will provide the user a selection of two choices to choose from, one if the bench is clean and operable and the other if is not. If the bench is not in good shape the user will be asked to take a picture of the workstation which will then be send to EE management team, while the student will be assigned a new available workstation. Once the condition of the workstation is verified, the user will be allowed to use the workstation for the allotted time. Afterwards the user will be required to take a picture of the bench to verify the condition of it. The site will periodically remind the user of their remaining time and will be warned when the time is approaching 0 min. The site will also keep track of over 200 devices (tools, soldering workstations, etc.) that </w:t>
-      </w:r>
-      <w:proofErr w:type="gramStart"/>
-      <w:r>
-        <w:rPr>
-          <w:rFonts w:ascii="Times New Roman" w:hAnsi="Times New Roman" w:cs="Times New Roman"/>
-          <w:color w:val="000000" w:themeColor="text1"/>
-        </w:rPr>
-        <w:t>are located in</w:t>
-      </w:r>
-      <w:proofErr w:type="gramEnd"/>
-      <w:r>
-        <w:rPr>
-          <w:rFonts w:ascii="Times New Roman" w:hAnsi="Times New Roman" w:cs="Times New Roman"/>
-          <w:color w:val="000000" w:themeColor="text1"/>
-        </w:rPr>
-        <w:t xml:space="preserve"> the Engineering East and Engineering West buildings. The site will periodically ping these devices to keep status of their state so in case of an outage the service will remember the state of this devices before the outage. Only students that take a university course at FAU will be granted permanent access to this workstations and lab equipment.</w:t>
+        <w:t>having an identifiable number assigned to it. The app will randomly assign an available workstation to the student and will show a sample picture of an operable clean workstation.  The site will provide the user a selection of two choices to choose from, one if the bench is clean and operable and the other if is not. If the bench is not in good shape the user will be asked to take a picture of the workstation which will then be send to EE management team, while the student will be assigned a new available workstation. Once the condition of the workstation is verified, the user will be allowed to use the workstation for the allotted time. Afterwards the user will be required to take a picture of the bench to verify the condition of it. The site will periodically remind the user of their remaining time and will be warned when the time is approaching 0 min. The site will also keep track of over 200 devices (tools, soldering workstations, etc.) that are located in the Engineering East and Engineering West buildings. The site will periodically ping these devices to keep status of their state so in case of an outage the service will remember the state of this devices before the outage. Only students that take a university course at FAU will be granted permanent access to this workstations and lab equipment.</w:t>
       </w:r>
     </w:p>
     <w:p>
@@ -583,21 +567,7 @@
         <w:rPr>
           <w:rFonts w:ascii="Times New Roman" w:hAnsi="Times New Roman" w:cs="Times New Roman"/>
         </w:rPr>
-        <w:t xml:space="preserve">The site should also be mobile friendly since users will be accessing the site via an internet browser on their mobile device (smartphones, tablet, etc.) The user will be granted access to the bench or lab equipment only if they are enrolled in a University course. Users will be using their student Z-number to log into the site. Users will also be allowed access for </w:t>
-      </w:r>
-      <w:proofErr w:type="gramStart"/>
-      <w:r>
-        <w:rPr>
-          <w:rFonts w:ascii="Times New Roman" w:hAnsi="Times New Roman" w:cs="Times New Roman"/>
-        </w:rPr>
-        <w:t>a period of time</w:t>
-      </w:r>
-      <w:proofErr w:type="gramEnd"/>
-      <w:r>
-        <w:rPr>
-          <w:rFonts w:ascii="Times New Roman" w:hAnsi="Times New Roman" w:cs="Times New Roman"/>
-        </w:rPr>
-        <w:t xml:space="preserve"> only for a course session scheduled.</w:t>
+        <w:t>The site should also be mobile friendly since users will be accessing the site via an internet browser on their mobile device (smartphones, tablet, etc.) The user will be granted access to the bench or lab equipment only if they are enrolled in a University course. Users will be using their student Z-number to log into the site. Users will also be allowed access for a period of time only for a course session scheduled.</w:t>
       </w:r>
     </w:p>
     <w:p>
@@ -922,6 +892,95 @@
     </w:p>
     <w:p>
       <w:pPr>
+        <w:pStyle w:val="BodyText"/>
+      </w:pPr>
+    </w:p>
+    <w:p>
+      <w:pPr>
+        <w:pStyle w:val="BodyText"/>
+      </w:pPr>
+      <w:r>
+        <w:t>Product requirements:</w:t>
+      </w:r>
+    </w:p>
+    <w:p>
+      <w:pPr>
+        <w:pStyle w:val="BodyText"/>
+      </w:pPr>
+      <w:r>
+        <w:t>1.) The</w:t>
+      </w:r>
+      <w:r>
+        <w:t xml:space="preserve"> access control device needs to be simple to use and most users should be able to intuitively figure out how to operate it. </w:t>
+      </w:r>
+    </w:p>
+    <w:p>
+      <w:pPr>
+        <w:pStyle w:val="BodyText"/>
+      </w:pPr>
+      <w:r>
+        <w:lastRenderedPageBreak/>
+        <w:t>2.) The access control device should activate and deactivate the assigned equipment within 15 seconds of being requested.</w:t>
+      </w:r>
+    </w:p>
+    <w:p>
+      <w:pPr>
+        <w:pStyle w:val="BodyText"/>
+      </w:pPr>
+      <w:r>
+        <w:t>3.) The access control device should resume its previous state when recovering from a power failure.</w:t>
+      </w:r>
+    </w:p>
+    <w:p>
+      <w:pPr>
+        <w:pStyle w:val="BodyText"/>
+      </w:pPr>
+      <w:r>
+        <w:t>Organizational requirements:</w:t>
+      </w:r>
+    </w:p>
+    <w:p>
+      <w:pPr>
+        <w:pStyle w:val="BodyText"/>
+      </w:pPr>
+      <w:r>
+        <w:t xml:space="preserve">4.) </w:t>
+      </w:r>
+      <w:r>
+        <w:t>Users will be required to use their z number to access the system.</w:t>
+      </w:r>
+    </w:p>
+    <w:p>
+      <w:pPr>
+        <w:pStyle w:val="BodyText"/>
+      </w:pPr>
+      <w:r>
+        <w:t>External requirements:</w:t>
+      </w:r>
+    </w:p>
+    <w:p>
+      <w:pPr>
+        <w:pStyle w:val="BodyText"/>
+      </w:pPr>
+      <w:r>
+        <w:t>5.) The access control device should be able to operate across multiple browsers.</w:t>
+      </w:r>
+    </w:p>
+    <w:p>
+      <w:pPr>
+        <w:pStyle w:val="BodyText"/>
+      </w:pPr>
+      <w:r>
+        <w:t xml:space="preserve">6.) Users should not have access to other users information except for staff for privacy concerns. </w:t>
+      </w:r>
+    </w:p>
+    <w:p>
+      <w:pPr>
+        <w:pStyle w:val="BodyText"/>
+      </w:pPr>
+    </w:p>
+    <w:p>
+      <w:pPr>
         <w:pStyle w:val="Heading1"/>
         <w:rPr>
           <w:lang w:val="en-GB"/>
@@ -963,23 +1022,87 @@
     <w:p>
       <w:pPr>
         <w:pStyle w:val="BodyText"/>
+      </w:pPr>
+      <w:r>
+        <w:t>You also have to decide on which</w:t>
+      </w:r>
+      <w:r>
+        <w:t xml:space="preserve"> frameworks you will </w:t>
+      </w:r>
+      <w:r>
+        <w:t>use if any.</w:t>
+      </w:r>
+      <w:r>
+        <w:t xml:space="preserve"> These provide both user interface, as well as cross-platform and cross browser layout/css. All external code you plan to use must be listed along with their license. </w:t>
+      </w:r>
+    </w:p>
+    <w:p>
+      <w:pPr>
+        <w:pStyle w:val="BodyText"/>
+      </w:pPr>
+    </w:p>
+    <w:p>
+      <w:pPr>
+        <w:pStyle w:val="BodyText"/>
+      </w:pPr>
+      <w:r>
+        <w:t xml:space="preserve">For this project we will be using HTML5 and JavaScript for the front end of the website. The backend will be a web socket server and a SQL database for the users who are allowed access to the system. </w:t>
+      </w:r>
+      <w:r>
+        <w:t xml:space="preserve">The tools we will be using are node.js which has a MIT license and </w:t>
+      </w:r>
+      <w:proofErr w:type="spellStart"/>
+      <w:r>
+        <w:t>uWebsockets</w:t>
+      </w:r>
+      <w:proofErr w:type="spellEnd"/>
+      <w:r>
+        <w:t xml:space="preserve"> which has a </w:t>
+      </w:r>
+      <w:proofErr w:type="spellStart"/>
+      <w:r>
+        <w:t>zlib</w:t>
+      </w:r>
+      <w:proofErr w:type="spellEnd"/>
+      <w:r>
+        <w:t xml:space="preserve"> license. The </w:t>
+      </w:r>
+      <w:proofErr w:type="spellStart"/>
+      <w:r>
+        <w:t>sonoff</w:t>
+      </w:r>
+      <w:proofErr w:type="spellEnd"/>
+      <w:r>
+        <w:t xml:space="preserve"> switches that will be used in the labs have an API to control them which is given in the following link: </w:t>
+      </w:r>
+      <w:hyperlink r:id="rId8" w:history="1">
+        <w:r>
+          <w:rPr>
+            <w:rStyle w:val="Hyperlink"/>
+          </w:rPr>
+          <w:t>https://blog.ipsumdomus.com/sonoff-switch-complete-hack-without-firmware-upgrade-1b</w:t>
+        </w:r>
+        <w:r>
+          <w:rPr>
+            <w:rStyle w:val="Hyperlink"/>
+          </w:rPr>
+          <w:t>2</w:t>
+        </w:r>
+        <w:r>
+          <w:rPr>
+            <w:rStyle w:val="Hyperlink"/>
+          </w:rPr>
+          <w:t>d6632c01</w:t>
+        </w:r>
+      </w:hyperlink>
+    </w:p>
+    <w:p>
+      <w:pPr>
+        <w:pStyle w:val="BodyText"/>
         <w:rPr>
           <w:u w:val="single"/>
         </w:rPr>
       </w:pPr>
-      <w:r>
-        <w:lastRenderedPageBreak/>
-        <w:t>You also have to decide on which</w:t>
-      </w:r>
-      <w:r>
-        <w:t xml:space="preserve"> frameworks you will </w:t>
-      </w:r>
-      <w:r>
-        <w:t>use if any.</w:t>
-      </w:r>
-      <w:r>
-        <w:t xml:space="preserve"> These provide both user interface, as well as cross-platform and cross browser layout/css. All external code you plan to use must be listed along with their license. </w:t>
-      </w:r>
     </w:p>
     <w:p>
       <w:pPr>
@@ -1015,11 +1138,11 @@
       <w:tblPr>
         <w:tblStyle w:val="TableGrid"/>
         <w:tblW w:w="0" w:type="auto"/>
-        <w:tblLook w:val="04A0" w:firstRow="1" w:lastRow="0" w:firstColumn="1" w:lastColumn="0" w:noHBand="0" w:noVBand="1"/>
+        <w:tblLook w:val="04A0"/>
       </w:tblPr>
       <w:tblGrid>
-        <w:gridCol w:w="4417"/>
-        <w:gridCol w:w="4439"/>
+        <w:gridCol w:w="4418"/>
+        <w:gridCol w:w="4438"/>
       </w:tblGrid>
       <w:tr>
         <w:tc>
@@ -1170,6 +1293,7 @@
         <w:pStyle w:val="Heading1"/>
       </w:pPr>
       <w:r>
+        <w:lastRenderedPageBreak/>
         <w:t>Checklist</w:t>
       </w:r>
     </w:p>
@@ -1379,7 +1503,6 @@
         <w:spacing w:before="60" w:after="60"/>
       </w:pPr>
       <w:r>
-        <w:lastRenderedPageBreak/>
         <w:t xml:space="preserve">Course Title and term: </w:t>
       </w:r>
       <w:r>
@@ -1538,6 +1661,7 @@
         </w:numPr>
       </w:pPr>
       <w:r>
+        <w:lastRenderedPageBreak/>
         <w:t>Competitive analysis</w:t>
       </w:r>
       <w:r>
@@ -1758,7 +1882,7 @@
       </w:r>
     </w:p>
     <w:sectPr>
-      <w:footerReference w:type="default" r:id="rId8"/>
+      <w:footerReference w:type="default" r:id="rId9"/>
       <w:pgSz w:w="12240" w:h="15840"/>
       <w:pgMar w:top="1440" w:right="1800" w:bottom="1440" w:left="1800" w:header="720" w:footer="720" w:gutter="0"/>
       <w:cols w:space="720"/>
@@ -1768,7 +1892,7 @@
 </file>
 
 <file path=word/endnotes.xml><?xml version="1.0" encoding="utf-8"?>
-<w:endnotes xmlns:wpc="http://schemas.microsoft.com/office/word/2010/wordprocessingCanvas" xmlns:cx="http://schemas.microsoft.com/office/drawing/2014/chartex" xmlns:cx1="http://schemas.microsoft.com/office/drawing/2015/9/8/chartex" xmlns:cx2="http://schemas.microsoft.com/office/drawing/2015/10/21/chartex" xmlns:cx3="http://schemas.microsoft.com/office/drawing/2016/5/9/chartex" xmlns:cx4="http://schemas.microsoft.com/office/drawing/2016/5/10/chartex" xmlns:cx5="http://schemas.microsoft.com/office/drawing/2016/5/11/chartex" xmlns:cx6="http://schemas.microsoft.com/office/drawing/2016/5/12/chartex" xmlns:cx7="http://schemas.microsoft.com/office/drawing/2016/5/13/chartex" xmlns:cx8="http://schemas.microsoft.com/office/drawing/2016/5/14/chartex" xmlns:mc="http://schemas.openxmlformats.org/markup-compatibility/2006" xmlns:aink="http://schemas.microsoft.com/office/drawing/2016/ink" xmlns:am3d="http://schemas.microsoft.com/office/drawing/2017/model3d" xmlns:o="urn:schemas-microsoft-com:office:office" xmlns:r="http://schemas.openxmlformats.org/officeDocument/2006/relationships" xmlns:m="http://schemas.openxmlformats.org/officeDocument/2006/math" xmlns:v="urn:schemas-microsoft-com:vml" xmlns:wp14="http://schemas.microsoft.com/office/word/2010/wordprocessingDrawing" xmlns:wp="http://schemas.openxmlformats.org/drawingml/2006/wordprocessingDrawing" xmlns:w10="urn:schemas-microsoft-com:office:word" xmlns:w="http://schemas.openxmlformats.org/wordprocessingml/2006/main" xmlns:w14="http://schemas.microsoft.com/office/word/2010/wordml" xmlns:w15="http://schemas.microsoft.com/office/word/2012/wordml" xmlns:w16cid="http://schemas.microsoft.com/office/word/2016/wordml/cid" xmlns:w16se="http://schemas.microsoft.com/office/word/2015/wordml/symex" xmlns:wpg="http://schemas.microsoft.com/office/word/2010/wordprocessingGroup" xmlns:wpi="http://schemas.microsoft.com/office/word/2010/wordprocessingInk" xmlns:wne="http://schemas.microsoft.com/office/word/2006/wordml" xmlns:wps="http://schemas.microsoft.com/office/word/2010/wordprocessingShape" mc:Ignorable="w14 w15 w16se w16cid wp14">
+<w:endnotes xmlns:ve="http://schemas.openxmlformats.org/markup-compatibility/2006" xmlns:o="urn:schemas-microsoft-com:office:office" xmlns:r="http://schemas.openxmlformats.org/officeDocument/2006/relationships" xmlns:m="http://schemas.openxmlformats.org/officeDocument/2006/math" xmlns:v="urn:schemas-microsoft-com:vml" xmlns:wp="http://schemas.openxmlformats.org/drawingml/2006/wordprocessingDrawing" xmlns:w10="urn:schemas-microsoft-com:office:word" xmlns:w="http://schemas.openxmlformats.org/wordprocessingml/2006/main" xmlns:wne="http://schemas.microsoft.com/office/word/2006/wordml">
   <w:endnote w:type="separator" w:id="-1">
     <w:p>
       <w:r>
@@ -1787,7 +1911,7 @@
 </file>
 
 <file path=word/footer1.xml><?xml version="1.0" encoding="utf-8"?>
-<w:ftr xmlns:wpc="http://schemas.microsoft.com/office/word/2010/wordprocessingCanvas" xmlns:cx="http://schemas.microsoft.com/office/drawing/2014/chartex" xmlns:cx1="http://schemas.microsoft.com/office/drawing/2015/9/8/chartex" xmlns:cx2="http://schemas.microsoft.com/office/drawing/2015/10/21/chartex" xmlns:cx3="http://schemas.microsoft.com/office/drawing/2016/5/9/chartex" xmlns:cx4="http://schemas.microsoft.com/office/drawing/2016/5/10/chartex" xmlns:cx5="http://schemas.microsoft.com/office/drawing/2016/5/11/chartex" xmlns:cx6="http://schemas.microsoft.com/office/drawing/2016/5/12/chartex" xmlns:cx7="http://schemas.microsoft.com/office/drawing/2016/5/13/chartex" xmlns:cx8="http://schemas.microsoft.com/office/drawing/2016/5/14/chartex" xmlns:mc="http://schemas.openxmlformats.org/markup-compatibility/2006" xmlns:aink="http://schemas.microsoft.com/office/drawing/2016/ink" xmlns:am3d="http://schemas.microsoft.com/office/drawing/2017/model3d" xmlns:o="urn:schemas-microsoft-com:office:office" xmlns:r="http://schemas.openxmlformats.org/officeDocument/2006/relationships" xmlns:m="http://schemas.openxmlformats.org/officeDocument/2006/math" xmlns:v="urn:schemas-microsoft-com:vml" xmlns:wp14="http://schemas.microsoft.com/office/word/2010/wordprocessingDrawing" xmlns:wp="http://schemas.openxmlformats.org/drawingml/2006/wordprocessingDrawing" xmlns:w10="urn:schemas-microsoft-com:office:word" xmlns:w="http://schemas.openxmlformats.org/wordprocessingml/2006/main" xmlns:w14="http://schemas.microsoft.com/office/word/2010/wordml" xmlns:w15="http://schemas.microsoft.com/office/word/2012/wordml" xmlns:w16cid="http://schemas.microsoft.com/office/word/2016/wordml/cid" xmlns:w16se="http://schemas.microsoft.com/office/word/2015/wordml/symex" xmlns:wpg="http://schemas.microsoft.com/office/word/2010/wordprocessingGroup" xmlns:wpi="http://schemas.microsoft.com/office/word/2010/wordprocessingInk" xmlns:wne="http://schemas.microsoft.com/office/word/2006/wordml" xmlns:wps="http://schemas.microsoft.com/office/word/2010/wordprocessingShape" mc:Ignorable="w14 w15 w16se w16cid wp14">
+<w:ftr xmlns:ve="http://schemas.openxmlformats.org/markup-compatibility/2006" xmlns:o="urn:schemas-microsoft-com:office:office" xmlns:r="http://schemas.openxmlformats.org/officeDocument/2006/relationships" xmlns:m="http://schemas.openxmlformats.org/officeDocument/2006/math" xmlns:v="urn:schemas-microsoft-com:vml" xmlns:wp="http://schemas.openxmlformats.org/drawingml/2006/wordprocessingDrawing" xmlns:w10="urn:schemas-microsoft-com:office:word" xmlns:w="http://schemas.openxmlformats.org/wordprocessingml/2006/main" xmlns:wne="http://schemas.microsoft.com/office/word/2006/wordml">
   <w:p>
     <w:pPr>
       <w:pStyle w:val="Footer"/>
@@ -1816,7 +1940,7 @@
         <w:rStyle w:val="PageNumber"/>
         <w:noProof/>
       </w:rPr>
-      <w:t>6</w:t>
+      <w:t>5</w:t>
     </w:r>
     <w:r>
       <w:rPr>
@@ -1829,7 +1953,7 @@
 </file>
 
 <file path=word/footnotes.xml><?xml version="1.0" encoding="utf-8"?>
-<w:footnotes xmlns:wpc="http://schemas.microsoft.com/office/word/2010/wordprocessingCanvas" xmlns:cx="http://schemas.microsoft.com/office/drawing/2014/chartex" xmlns:cx1="http://schemas.microsoft.com/office/drawing/2015/9/8/chartex" xmlns:cx2="http://schemas.microsoft.com/office/drawing/2015/10/21/chartex" xmlns:cx3="http://schemas.microsoft.com/office/drawing/2016/5/9/chartex" xmlns:cx4="http://schemas.microsoft.com/office/drawing/2016/5/10/chartex" xmlns:cx5="http://schemas.microsoft.com/office/drawing/2016/5/11/chartex" xmlns:cx6="http://schemas.microsoft.com/office/drawing/2016/5/12/chartex" xmlns:cx7="http://schemas.microsoft.com/office/drawing/2016/5/13/chartex" xmlns:cx8="http://schemas.microsoft.com/office/drawing/2016/5/14/chartex" xmlns:mc="http://schemas.openxmlformats.org/markup-compatibility/2006" xmlns:aink="http://schemas.microsoft.com/office/drawing/2016/ink" xmlns:am3d="http://schemas.microsoft.com/office/drawing/2017/model3d" xmlns:o="urn:schemas-microsoft-com:office:office" xmlns:r="http://schemas.openxmlformats.org/officeDocument/2006/relationships" xmlns:m="http://schemas.openxmlformats.org/officeDocument/2006/math" xmlns:v="urn:schemas-microsoft-com:vml" xmlns:wp14="http://schemas.microsoft.com/office/word/2010/wordprocessingDrawing" xmlns:wp="http://schemas.openxmlformats.org/drawingml/2006/wordprocessingDrawing" xmlns:w10="urn:schemas-microsoft-com:office:word" xmlns:w="http://schemas.openxmlformats.org/wordprocessingml/2006/main" xmlns:w14="http://schemas.microsoft.com/office/word/2010/wordml" xmlns:w15="http://schemas.microsoft.com/office/word/2012/wordml" xmlns:w16cid="http://schemas.microsoft.com/office/word/2016/wordml/cid" xmlns:w16se="http://schemas.microsoft.com/office/word/2015/wordml/symex" xmlns:wpg="http://schemas.microsoft.com/office/word/2010/wordprocessingGroup" xmlns:wpi="http://schemas.microsoft.com/office/word/2010/wordprocessingInk" xmlns:wne="http://schemas.microsoft.com/office/word/2006/wordml" xmlns:wps="http://schemas.microsoft.com/office/word/2010/wordprocessingShape" mc:Ignorable="w14 w15 w16se w16cid wp14">
+<w:footnotes xmlns:ve="http://schemas.openxmlformats.org/markup-compatibility/2006" xmlns:o="urn:schemas-microsoft-com:office:office" xmlns:r="http://schemas.openxmlformats.org/officeDocument/2006/relationships" xmlns:m="http://schemas.openxmlformats.org/officeDocument/2006/math" xmlns:v="urn:schemas-microsoft-com:vml" xmlns:wp="http://schemas.openxmlformats.org/drawingml/2006/wordprocessingDrawing" xmlns:w10="urn:schemas-microsoft-com:office:word" xmlns:w="http://schemas.openxmlformats.org/wordprocessingml/2006/main" xmlns:wne="http://schemas.microsoft.com/office/word/2006/wordml">
   <w:footnote w:type="separator" w:id="-1">
     <w:p>
       <w:r>
@@ -1848,8 +1972,8 @@
 </file>
 
 <file path=word/numbering.xml><?xml version="1.0" encoding="utf-8"?>
-<w:numbering xmlns:wpc="http://schemas.microsoft.com/office/word/2010/wordprocessingCanvas" xmlns:cx="http://schemas.microsoft.com/office/drawing/2014/chartex" xmlns:cx1="http://schemas.microsoft.com/office/drawing/2015/9/8/chartex" xmlns:cx2="http://schemas.microsoft.com/office/drawing/2015/10/21/chartex" xmlns:cx3="http://schemas.microsoft.com/office/drawing/2016/5/9/chartex" xmlns:cx4="http://schemas.microsoft.com/office/drawing/2016/5/10/chartex" xmlns:cx5="http://schemas.microsoft.com/office/drawing/2016/5/11/chartex" xmlns:cx6="http://schemas.microsoft.com/office/drawing/2016/5/12/chartex" xmlns:cx7="http://schemas.microsoft.com/office/drawing/2016/5/13/chartex" xmlns:cx8="http://schemas.microsoft.com/office/drawing/2016/5/14/chartex" xmlns:mc="http://schemas.openxmlformats.org/markup-compatibility/2006" xmlns:aink="http://schemas.microsoft.com/office/drawing/2016/ink" xmlns:am3d="http://schemas.microsoft.com/office/drawing/2017/model3d" xmlns:o="urn:schemas-microsoft-com:office:office" xmlns:r="http://schemas.openxmlformats.org/officeDocument/2006/relationships" xmlns:m="http://schemas.openxmlformats.org/officeDocument/2006/math" xmlns:v="urn:schemas-microsoft-com:vml" xmlns:wp14="http://schemas.microsoft.com/office/word/2010/wordprocessingDrawing" xmlns:wp="http://schemas.openxmlformats.org/drawingml/2006/wordprocessingDrawing" xmlns:w10="urn:schemas-microsoft-com:office:word" xmlns:w="http://schemas.openxmlformats.org/wordprocessingml/2006/main" xmlns:w14="http://schemas.microsoft.com/office/word/2010/wordml" xmlns:w15="http://schemas.microsoft.com/office/word/2012/wordml" xmlns:w16cid="http://schemas.microsoft.com/office/word/2016/wordml/cid" xmlns:w16se="http://schemas.microsoft.com/office/word/2015/wordml/symex" xmlns:wpg="http://schemas.microsoft.com/office/word/2010/wordprocessingGroup" xmlns:wpi="http://schemas.microsoft.com/office/word/2010/wordprocessingInk" xmlns:wne="http://schemas.microsoft.com/office/word/2006/wordml" xmlns:wps="http://schemas.microsoft.com/office/word/2010/wordprocessingShape" mc:Ignorable="w14 w15 w16se w16cid wp14">
-  <w:abstractNum w:abstractNumId="0" w15:restartNumberingAfterBreak="0">
+<w:numbering xmlns:ve="http://schemas.openxmlformats.org/markup-compatibility/2006" xmlns:o="urn:schemas-microsoft-com:office:office" xmlns:r="http://schemas.openxmlformats.org/officeDocument/2006/relationships" xmlns:m="http://schemas.openxmlformats.org/officeDocument/2006/math" xmlns:v="urn:schemas-microsoft-com:vml" xmlns:wp="http://schemas.openxmlformats.org/drawingml/2006/wordprocessingDrawing" xmlns:w10="urn:schemas-microsoft-com:office:word" xmlns:w="http://schemas.openxmlformats.org/wordprocessingml/2006/main" xmlns:wne="http://schemas.microsoft.com/office/word/2006/wordml">
+  <w:abstractNum w:abstractNumId="0">
     <w:nsid w:val="00000002"/>
     <w:multiLevelType w:val="singleLevel"/>
     <w:tmpl w:val="00000002"/>
@@ -1867,7 +1991,7 @@
       </w:pPr>
     </w:lvl>
   </w:abstractNum>
-  <w:abstractNum w:abstractNumId="1" w15:restartNumberingAfterBreak="0">
+  <w:abstractNum w:abstractNumId="1">
     <w:nsid w:val="014D2370"/>
     <w:multiLevelType w:val="hybridMultilevel"/>
     <w:tmpl w:val="91E806DE"/>
@@ -1980,7 +2104,7 @@
       </w:rPr>
     </w:lvl>
   </w:abstractNum>
-  <w:abstractNum w:abstractNumId="2" w15:restartNumberingAfterBreak="0">
+  <w:abstractNum w:abstractNumId="2">
     <w:nsid w:val="07D94F1C"/>
     <w:multiLevelType w:val="multilevel"/>
     <w:tmpl w:val="72DE1120"/>
@@ -2092,7 +2216,7 @@
       </w:rPr>
     </w:lvl>
   </w:abstractNum>
-  <w:abstractNum w:abstractNumId="3" w15:restartNumberingAfterBreak="0">
+  <w:abstractNum w:abstractNumId="3">
     <w:nsid w:val="08CA6297"/>
     <w:multiLevelType w:val="multilevel"/>
     <w:tmpl w:val="69626450"/>
@@ -2204,7 +2328,7 @@
       </w:rPr>
     </w:lvl>
   </w:abstractNum>
-  <w:abstractNum w:abstractNumId="4" w15:restartNumberingAfterBreak="0">
+  <w:abstractNum w:abstractNumId="4">
     <w:nsid w:val="0C4E2D2B"/>
     <w:multiLevelType w:val="hybridMultilevel"/>
     <w:tmpl w:val="195C320A"/>
@@ -2317,7 +2441,7 @@
       </w:rPr>
     </w:lvl>
   </w:abstractNum>
-  <w:abstractNum w:abstractNumId="5" w15:restartNumberingAfterBreak="0">
+  <w:abstractNum w:abstractNumId="5">
     <w:nsid w:val="13805BC0"/>
     <w:multiLevelType w:val="hybridMultilevel"/>
     <w:tmpl w:val="2506A1E8"/>
@@ -2403,7 +2527,7 @@
       </w:pPr>
     </w:lvl>
   </w:abstractNum>
-  <w:abstractNum w:abstractNumId="6" w15:restartNumberingAfterBreak="0">
+  <w:abstractNum w:abstractNumId="6">
     <w:nsid w:val="18FF2BA0"/>
     <w:multiLevelType w:val="multilevel"/>
     <w:tmpl w:val="12D28A84"/>
@@ -2516,7 +2640,7 @@
       </w:rPr>
     </w:lvl>
   </w:abstractNum>
-  <w:abstractNum w:abstractNumId="7" w15:restartNumberingAfterBreak="0">
+  <w:abstractNum w:abstractNumId="7">
     <w:nsid w:val="1C7D0DAB"/>
     <w:multiLevelType w:val="hybridMultilevel"/>
     <w:tmpl w:val="220A2778"/>
@@ -2629,7 +2753,7 @@
       </w:rPr>
     </w:lvl>
   </w:abstractNum>
-  <w:abstractNum w:abstractNumId="8" w15:restartNumberingAfterBreak="0">
+  <w:abstractNum w:abstractNumId="8">
     <w:nsid w:val="21AD26CF"/>
     <w:multiLevelType w:val="multilevel"/>
     <w:tmpl w:val="E15ABF68"/>
@@ -2742,7 +2866,7 @@
       </w:rPr>
     </w:lvl>
   </w:abstractNum>
-  <w:abstractNum w:abstractNumId="9" w15:restartNumberingAfterBreak="0">
+  <w:abstractNum w:abstractNumId="9">
     <w:nsid w:val="241B61F3"/>
     <w:multiLevelType w:val="hybridMultilevel"/>
     <w:tmpl w:val="D41A65C8"/>
@@ -2828,7 +2952,7 @@
       </w:pPr>
     </w:lvl>
   </w:abstractNum>
-  <w:abstractNum w:abstractNumId="10" w15:restartNumberingAfterBreak="0">
+  <w:abstractNum w:abstractNumId="10">
     <w:nsid w:val="285D2BF8"/>
     <w:multiLevelType w:val="hybridMultilevel"/>
     <w:tmpl w:val="E7F895B4"/>
@@ -2941,7 +3065,7 @@
       </w:rPr>
     </w:lvl>
   </w:abstractNum>
-  <w:abstractNum w:abstractNumId="11" w15:restartNumberingAfterBreak="0">
+  <w:abstractNum w:abstractNumId="11">
     <w:nsid w:val="28685FC3"/>
     <w:multiLevelType w:val="hybridMultilevel"/>
     <w:tmpl w:val="12D28A84"/>
@@ -3054,7 +3178,7 @@
       </w:rPr>
     </w:lvl>
   </w:abstractNum>
-  <w:abstractNum w:abstractNumId="12" w15:restartNumberingAfterBreak="0">
+  <w:abstractNum w:abstractNumId="12">
     <w:nsid w:val="293624D8"/>
     <w:multiLevelType w:val="hybridMultilevel"/>
     <w:tmpl w:val="609461E2"/>
@@ -3167,7 +3291,7 @@
       </w:rPr>
     </w:lvl>
   </w:abstractNum>
-  <w:abstractNum w:abstractNumId="13" w15:restartNumberingAfterBreak="0">
+  <w:abstractNum w:abstractNumId="13">
     <w:nsid w:val="2AFA66B8"/>
     <w:multiLevelType w:val="multilevel"/>
     <w:tmpl w:val="F7E84432"/>
@@ -3280,7 +3404,7 @@
       </w:rPr>
     </w:lvl>
   </w:abstractNum>
-  <w:abstractNum w:abstractNumId="14" w15:restartNumberingAfterBreak="0">
+  <w:abstractNum w:abstractNumId="14">
     <w:nsid w:val="347D5C3E"/>
     <w:multiLevelType w:val="hybridMultilevel"/>
     <w:tmpl w:val="0E9862F8"/>
@@ -3393,7 +3517,7 @@
       </w:rPr>
     </w:lvl>
   </w:abstractNum>
-  <w:abstractNum w:abstractNumId="15" w15:restartNumberingAfterBreak="0">
+  <w:abstractNum w:abstractNumId="15">
     <w:nsid w:val="411E7081"/>
     <w:multiLevelType w:val="multilevel"/>
     <w:tmpl w:val="04090025"/>
@@ -3488,7 +3612,7 @@
       </w:pPr>
     </w:lvl>
   </w:abstractNum>
-  <w:abstractNum w:abstractNumId="16" w15:restartNumberingAfterBreak="0">
+  <w:abstractNum w:abstractNumId="16">
     <w:nsid w:val="45B6082F"/>
     <w:multiLevelType w:val="hybridMultilevel"/>
     <w:tmpl w:val="69626450"/>
@@ -3600,7 +3724,7 @@
       </w:rPr>
     </w:lvl>
   </w:abstractNum>
-  <w:abstractNum w:abstractNumId="17" w15:restartNumberingAfterBreak="0">
+  <w:abstractNum w:abstractNumId="17">
     <w:nsid w:val="49631D2D"/>
     <w:multiLevelType w:val="hybridMultilevel"/>
     <w:tmpl w:val="B61E4F78"/>
@@ -3689,7 +3813,7 @@
       </w:pPr>
     </w:lvl>
   </w:abstractNum>
-  <w:abstractNum w:abstractNumId="18" w15:restartNumberingAfterBreak="0">
+  <w:abstractNum w:abstractNumId="18">
     <w:nsid w:val="4CFB08C0"/>
     <w:multiLevelType w:val="hybridMultilevel"/>
     <w:tmpl w:val="E15ABF68"/>
@@ -3802,7 +3926,7 @@
       </w:rPr>
     </w:lvl>
   </w:abstractNum>
-  <w:abstractNum w:abstractNumId="19" w15:restartNumberingAfterBreak="0">
+  <w:abstractNum w:abstractNumId="19">
     <w:nsid w:val="4F152105"/>
     <w:multiLevelType w:val="hybridMultilevel"/>
     <w:tmpl w:val="F7E84432"/>
@@ -3915,7 +4039,7 @@
       </w:rPr>
     </w:lvl>
   </w:abstractNum>
-  <w:abstractNum w:abstractNumId="20" w15:restartNumberingAfterBreak="0">
+  <w:abstractNum w:abstractNumId="20">
     <w:nsid w:val="5765789D"/>
     <w:multiLevelType w:val="hybridMultilevel"/>
     <w:tmpl w:val="E5B62CCA"/>
@@ -4028,7 +4152,7 @@
       </w:rPr>
     </w:lvl>
   </w:abstractNum>
-  <w:abstractNum w:abstractNumId="21" w15:restartNumberingAfterBreak="0">
+  <w:abstractNum w:abstractNumId="21">
     <w:nsid w:val="5A954A3A"/>
     <w:multiLevelType w:val="hybridMultilevel"/>
     <w:tmpl w:val="B7A481E4"/>
@@ -4141,7 +4265,7 @@
       </w:rPr>
     </w:lvl>
   </w:abstractNum>
-  <w:abstractNum w:abstractNumId="22" w15:restartNumberingAfterBreak="0">
+  <w:abstractNum w:abstractNumId="22">
     <w:nsid w:val="5BE772F0"/>
     <w:multiLevelType w:val="hybridMultilevel"/>
     <w:tmpl w:val="883CECDC"/>
@@ -4254,7 +4378,7 @@
       </w:rPr>
     </w:lvl>
   </w:abstractNum>
-  <w:abstractNum w:abstractNumId="23" w15:restartNumberingAfterBreak="0">
+  <w:abstractNum w:abstractNumId="23">
     <w:nsid w:val="66BF78C7"/>
     <w:multiLevelType w:val="hybridMultilevel"/>
     <w:tmpl w:val="72DE1120"/>
@@ -4366,7 +4490,7 @@
       </w:rPr>
     </w:lvl>
   </w:abstractNum>
-  <w:abstractNum w:abstractNumId="24" w15:restartNumberingAfterBreak="0">
+  <w:abstractNum w:abstractNumId="24">
     <w:nsid w:val="74E54304"/>
     <w:multiLevelType w:val="multilevel"/>
     <w:tmpl w:val="B7A481E4"/>
@@ -4479,7 +4603,7 @@
       </w:rPr>
     </w:lvl>
   </w:abstractNum>
-  <w:abstractNum w:abstractNumId="25" w15:restartNumberingAfterBreak="0">
+  <w:abstractNum w:abstractNumId="25">
     <w:nsid w:val="77F13708"/>
     <w:multiLevelType w:val="hybridMultilevel"/>
     <w:tmpl w:val="C4B4B418"/>
@@ -4674,7 +4798,7 @@
 </file>
 
 <file path=word/styles.xml><?xml version="1.0" encoding="utf-8"?>
-<w:styles xmlns:mc="http://schemas.openxmlformats.org/markup-compatibility/2006" xmlns:r="http://schemas.openxmlformats.org/officeDocument/2006/relationships" xmlns:w="http://schemas.openxmlformats.org/wordprocessingml/2006/main" xmlns:w14="http://schemas.microsoft.com/office/word/2010/wordml" xmlns:w15="http://schemas.microsoft.com/office/word/2012/wordml" xmlns:w16cid="http://schemas.microsoft.com/office/word/2016/wordml/cid" xmlns:w16se="http://schemas.microsoft.com/office/word/2015/wordml/symex" mc:Ignorable="w14 w15 w16se w16cid">
+<w:styles xmlns:r="http://schemas.openxmlformats.org/officeDocument/2006/relationships" xmlns:w="http://schemas.openxmlformats.org/wordprocessingml/2006/main">
   <w:docDefaults>
     <w:rPrDefault>
       <w:rPr>
@@ -4684,384 +4808,150 @@
     </w:rPrDefault>
     <w:pPrDefault/>
   </w:docDefaults>
-  <w:latentStyles w:defLockedState="0" w:defUIPriority="99" w:defSemiHidden="0" w:defUnhideWhenUsed="0" w:defQFormat="0" w:count="375">
-    <w:lsdException w:name="Normal" w:uiPriority="0" w:qFormat="1"/>
-    <w:lsdException w:name="heading 1" w:uiPriority="9" w:qFormat="1"/>
-    <w:lsdException w:name="heading 2" w:semiHidden="1" w:uiPriority="9" w:unhideWhenUsed="1" w:qFormat="1"/>
-    <w:lsdException w:name="heading 3" w:semiHidden="1" w:uiPriority="9" w:unhideWhenUsed="1" w:qFormat="1"/>
-    <w:lsdException w:name="heading 4" w:semiHidden="1" w:uiPriority="9" w:unhideWhenUsed="1" w:qFormat="1"/>
-    <w:lsdException w:name="heading 5" w:semiHidden="1" w:uiPriority="9" w:unhideWhenUsed="1" w:qFormat="1"/>
-    <w:lsdException w:name="heading 6" w:semiHidden="1" w:uiPriority="9" w:unhideWhenUsed="1" w:qFormat="1"/>
-    <w:lsdException w:name="heading 7" w:semiHidden="1" w:uiPriority="9" w:unhideWhenUsed="1" w:qFormat="1"/>
-    <w:lsdException w:name="heading 8" w:semiHidden="1" w:uiPriority="9" w:unhideWhenUsed="1" w:qFormat="1"/>
-    <w:lsdException w:name="heading 9" w:semiHidden="1" w:uiPriority="9" w:unhideWhenUsed="1" w:qFormat="1"/>
-    <w:lsdException w:name="index 1" w:semiHidden="1" w:unhideWhenUsed="1"/>
-    <w:lsdException w:name="index 2" w:semiHidden="1" w:unhideWhenUsed="1"/>
-    <w:lsdException w:name="index 3" w:semiHidden="1" w:unhideWhenUsed="1"/>
-    <w:lsdException w:name="index 4" w:semiHidden="1" w:unhideWhenUsed="1"/>
-    <w:lsdException w:name="index 5" w:semiHidden="1" w:unhideWhenUsed="1"/>
-    <w:lsdException w:name="index 6" w:semiHidden="1" w:unhideWhenUsed="1"/>
-    <w:lsdException w:name="index 7" w:semiHidden="1" w:unhideWhenUsed="1"/>
-    <w:lsdException w:name="index 8" w:semiHidden="1" w:unhideWhenUsed="1"/>
-    <w:lsdException w:name="index 9" w:semiHidden="1" w:unhideWhenUsed="1"/>
-    <w:lsdException w:name="toc 1" w:semiHidden="1" w:uiPriority="39" w:unhideWhenUsed="1"/>
-    <w:lsdException w:name="toc 2" w:semiHidden="1" w:uiPriority="39" w:unhideWhenUsed="1"/>
-    <w:lsdException w:name="toc 3" w:semiHidden="1" w:uiPriority="39" w:unhideWhenUsed="1"/>
-    <w:lsdException w:name="toc 4" w:semiHidden="1" w:uiPriority="39" w:unhideWhenUsed="1"/>
-    <w:lsdException w:name="toc 5" w:semiHidden="1" w:uiPriority="39" w:unhideWhenUsed="1"/>
-    <w:lsdException w:name="toc 6" w:semiHidden="1" w:uiPriority="39" w:unhideWhenUsed="1"/>
-    <w:lsdException w:name="toc 7" w:semiHidden="1" w:uiPriority="39" w:unhideWhenUsed="1"/>
-    <w:lsdException w:name="toc 8" w:semiHidden="1" w:uiPriority="39" w:unhideWhenUsed="1"/>
-    <w:lsdException w:name="toc 9" w:semiHidden="1" w:uiPriority="39" w:unhideWhenUsed="1"/>
-    <w:lsdException w:name="Normal Indent" w:semiHidden="1" w:unhideWhenUsed="1"/>
-    <w:lsdException w:name="footnote text" w:semiHidden="1" w:unhideWhenUsed="1"/>
-    <w:lsdException w:name="annotation text" w:semiHidden="1" w:unhideWhenUsed="1"/>
-    <w:lsdException w:name="header" w:semiHidden="1" w:unhideWhenUsed="1"/>
-    <w:lsdException w:name="footer" w:semiHidden="1" w:unhideWhenUsed="1"/>
-    <w:lsdException w:name="index heading" w:semiHidden="1" w:unhideWhenUsed="1"/>
-    <w:lsdException w:name="caption" w:semiHidden="1" w:uiPriority="35" w:unhideWhenUsed="1" w:qFormat="1"/>
-    <w:lsdException w:name="table of figures" w:semiHidden="1" w:unhideWhenUsed="1"/>
-    <w:lsdException w:name="envelope address" w:semiHidden="1" w:unhideWhenUsed="1"/>
-    <w:lsdException w:name="envelope return" w:semiHidden="1" w:unhideWhenUsed="1"/>
-    <w:lsdException w:name="footnote reference" w:semiHidden="1" w:unhideWhenUsed="1"/>
-    <w:lsdException w:name="annotation reference" w:semiHidden="1" w:unhideWhenUsed="1"/>
-    <w:lsdException w:name="line number" w:semiHidden="1" w:unhideWhenUsed="1"/>
-    <w:lsdException w:name="page number" w:semiHidden="1" w:unhideWhenUsed="1"/>
-    <w:lsdException w:name="endnote reference" w:semiHidden="1" w:unhideWhenUsed="1"/>
-    <w:lsdException w:name="endnote text" w:semiHidden="1" w:unhideWhenUsed="1"/>
-    <w:lsdException w:name="table of authorities" w:semiHidden="1" w:unhideWhenUsed="1"/>
-    <w:lsdException w:name="macro" w:semiHidden="1" w:unhideWhenUsed="1"/>
-    <w:lsdException w:name="toa heading" w:semiHidden="1" w:unhideWhenUsed="1"/>
-    <w:lsdException w:name="List" w:semiHidden="1" w:unhideWhenUsed="1"/>
-    <w:lsdException w:name="List Bullet" w:semiHidden="1" w:unhideWhenUsed="1"/>
-    <w:lsdException w:name="List Number" w:semiHidden="1" w:unhideWhenUsed="1"/>
-    <w:lsdException w:name="List 2" w:semiHidden="1" w:unhideWhenUsed="1"/>
-    <w:lsdException w:name="List 3" w:semiHidden="1" w:unhideWhenUsed="1"/>
-    <w:lsdException w:name="List 4" w:semiHidden="1" w:unhideWhenUsed="1"/>
-    <w:lsdException w:name="List 5" w:semiHidden="1" w:unhideWhenUsed="1"/>
-    <w:lsdException w:name="List Bullet 2" w:semiHidden="1" w:unhideWhenUsed="1"/>
-    <w:lsdException w:name="List Bullet 3" w:semiHidden="1" w:unhideWhenUsed="1"/>
-    <w:lsdException w:name="List Bullet 4" w:semiHidden="1" w:unhideWhenUsed="1"/>
-    <w:lsdException w:name="List Bullet 5" w:semiHidden="1" w:unhideWhenUsed="1"/>
-    <w:lsdException w:name="List Number 2" w:semiHidden="1" w:unhideWhenUsed="1"/>
-    <w:lsdException w:name="List Number 3" w:semiHidden="1" w:unhideWhenUsed="1"/>
-    <w:lsdException w:name="List Number 4" w:semiHidden="1" w:unhideWhenUsed="1"/>
-    <w:lsdException w:name="List Number 5" w:semiHidden="1" w:unhideWhenUsed="1"/>
-    <w:lsdException w:name="Title" w:uiPriority="10" w:qFormat="1"/>
-    <w:lsdException w:name="Closing" w:semiHidden="1" w:unhideWhenUsed="1"/>
-    <w:lsdException w:name="Signature" w:semiHidden="1" w:unhideWhenUsed="1"/>
-    <w:lsdException w:name="Default Paragraph Font" w:semiHidden="1" w:uiPriority="1" w:unhideWhenUsed="1"/>
-    <w:lsdException w:name="Body Text" w:semiHidden="1" w:unhideWhenUsed="1" w:qFormat="1"/>
-    <w:lsdException w:name="Body Text Indent" w:semiHidden="1" w:unhideWhenUsed="1"/>
-    <w:lsdException w:name="List Continue" w:semiHidden="1" w:unhideWhenUsed="1"/>
-    <w:lsdException w:name="List Continue 2" w:semiHidden="1" w:unhideWhenUsed="1"/>
-    <w:lsdException w:name="List Continue 3" w:semiHidden="1" w:unhideWhenUsed="1"/>
-    <w:lsdException w:name="List Continue 4" w:semiHidden="1" w:unhideWhenUsed="1"/>
-    <w:lsdException w:name="List Continue 5" w:semiHidden="1" w:unhideWhenUsed="1"/>
-    <w:lsdException w:name="Message Header" w:semiHidden="1" w:unhideWhenUsed="1"/>
-    <w:lsdException w:name="Subtitle" w:uiPriority="11" w:qFormat="1"/>
-    <w:lsdException w:name="Salutation" w:semiHidden="1" w:unhideWhenUsed="1"/>
-    <w:lsdException w:name="Date" w:semiHidden="1" w:unhideWhenUsed="1"/>
-    <w:lsdException w:name="Body Text First Indent" w:semiHidden="1" w:unhideWhenUsed="1"/>
-    <w:lsdException w:name="Body Text First Indent 2" w:semiHidden="1" w:unhideWhenUsed="1"/>
-    <w:lsdException w:name="Note Heading" w:semiHidden="1" w:unhideWhenUsed="1"/>
-    <w:lsdException w:name="Body Text 2" w:semiHidden="1" w:unhideWhenUsed="1"/>
-    <w:lsdException w:name="Body Text 3" w:semiHidden="1" w:unhideWhenUsed="1"/>
-    <w:lsdException w:name="Body Text Indent 2" w:semiHidden="1" w:unhideWhenUsed="1"/>
-    <w:lsdException w:name="Body Text Indent 3" w:semiHidden="1" w:unhideWhenUsed="1"/>
-    <w:lsdException w:name="Block Text" w:semiHidden="1" w:unhideWhenUsed="1"/>
-    <w:lsdException w:name="Hyperlink" w:semiHidden="1" w:unhideWhenUsed="1"/>
-    <w:lsdException w:name="FollowedHyperlink" w:semiHidden="1" w:unhideWhenUsed="1"/>
-    <w:lsdException w:name="Strong" w:uiPriority="22" w:qFormat="1"/>
-    <w:lsdException w:name="Emphasis" w:uiPriority="20" w:qFormat="1"/>
-    <w:lsdException w:name="Document Map" w:semiHidden="1" w:unhideWhenUsed="1"/>
-    <w:lsdException w:name="Plain Text" w:semiHidden="1" w:unhideWhenUsed="1"/>
-    <w:lsdException w:name="E-mail Signature" w:semiHidden="1" w:unhideWhenUsed="1"/>
-    <w:lsdException w:name="HTML Top of Form" w:semiHidden="1" w:unhideWhenUsed="1"/>
-    <w:lsdException w:name="HTML Bottom of Form" w:semiHidden="1" w:unhideWhenUsed="1"/>
-    <w:lsdException w:name="Normal (Web)" w:semiHidden="1" w:unhideWhenUsed="1"/>
-    <w:lsdException w:name="HTML Acronym" w:semiHidden="1" w:unhideWhenUsed="1"/>
-    <w:lsdException w:name="HTML Address" w:semiHidden="1" w:unhideWhenUsed="1"/>
-    <w:lsdException w:name="HTML Cite" w:semiHidden="1" w:unhideWhenUsed="1"/>
-    <w:lsdException w:name="HTML Code" w:semiHidden="1" w:unhideWhenUsed="1"/>
-    <w:lsdException w:name="HTML Definition" w:semiHidden="1" w:unhideWhenUsed="1"/>
-    <w:lsdException w:name="HTML Keyboard" w:semiHidden="1" w:unhideWhenUsed="1"/>
-    <w:lsdException w:name="HTML Preformatted" w:semiHidden="1" w:unhideWhenUsed="1"/>
-    <w:lsdException w:name="HTML Sample" w:semiHidden="1" w:unhideWhenUsed="1"/>
-    <w:lsdException w:name="HTML Typewriter" w:semiHidden="1" w:unhideWhenUsed="1"/>
-    <w:lsdException w:name="HTML Variable" w:semiHidden="1" w:unhideWhenUsed="1"/>
-    <w:lsdException w:name="Normal Table" w:semiHidden="1" w:unhideWhenUsed="1"/>
-    <w:lsdException w:name="annotation subject" w:semiHidden="1" w:unhideWhenUsed="1"/>
-    <w:lsdException w:name="No List" w:semiHidden="1" w:unhideWhenUsed="1"/>
-    <w:lsdException w:name="Outline List 1" w:semiHidden="1" w:unhideWhenUsed="1"/>
-    <w:lsdException w:name="Outline List 2" w:semiHidden="1" w:unhideWhenUsed="1"/>
-    <w:lsdException w:name="Outline List 3" w:semiHidden="1" w:unhideWhenUsed="1"/>
-    <w:lsdException w:name="Table Simple 1" w:semiHidden="1" w:unhideWhenUsed="1"/>
-    <w:lsdException w:name="Table Simple 2" w:semiHidden="1" w:unhideWhenUsed="1"/>
-    <w:lsdException w:name="Table Simple 3" w:semiHidden="1" w:unhideWhenUsed="1"/>
-    <w:lsdException w:name="Table Classic 1" w:semiHidden="1" w:unhideWhenUsed="1"/>
-    <w:lsdException w:name="Table Classic 2" w:semiHidden="1" w:unhideWhenUsed="1"/>
-    <w:lsdException w:name="Table Classic 3" w:semiHidden="1" w:unhideWhenUsed="1"/>
-    <w:lsdException w:name="Table Classic 4" w:semiHidden="1" w:unhideWhenUsed="1"/>
-    <w:lsdException w:name="Table Colorful 1" w:semiHidden="1" w:unhideWhenUsed="1"/>
-    <w:lsdException w:name="Table Colorful 2" w:semiHidden="1" w:unhideWhenUsed="1"/>
-    <w:lsdException w:name="Table Colorful 3" w:semiHidden="1" w:unhideWhenUsed="1"/>
-    <w:lsdException w:name="Table Columns 1" w:semiHidden="1" w:unhideWhenUsed="1"/>
-    <w:lsdException w:name="Table Columns 2" w:semiHidden="1" w:unhideWhenUsed="1"/>
-    <w:lsdException w:name="Table Columns 3" w:semiHidden="1" w:unhideWhenUsed="1"/>
-    <w:lsdException w:name="Table Columns 4" w:semiHidden="1" w:unhideWhenUsed="1"/>
-    <w:lsdException w:name="Table Columns 5" w:semiHidden="1" w:unhideWhenUsed="1"/>
-    <w:lsdException w:name="Table Grid 1" w:semiHidden="1" w:unhideWhenUsed="1"/>
-    <w:lsdException w:name="Table Grid 2" w:semiHidden="1" w:unhideWhenUsed="1"/>
-    <w:lsdException w:name="Table Grid 3" w:semiHidden="1" w:unhideWhenUsed="1"/>
-    <w:lsdException w:name="Table Grid 4" w:semiHidden="1" w:unhideWhenUsed="1"/>
-    <w:lsdException w:name="Table Grid 5" w:semiHidden="1" w:unhideWhenUsed="1"/>
-    <w:lsdException w:name="Table Grid 6" w:semiHidden="1" w:unhideWhenUsed="1"/>
-    <w:lsdException w:name="Table Grid 7" w:semiHidden="1" w:unhideWhenUsed="1"/>
-    <w:lsdException w:name="Table Grid 8" w:semiHidden="1" w:unhideWhenUsed="1"/>
-    <w:lsdException w:name="Table List 1" w:semiHidden="1" w:unhideWhenUsed="1"/>
-    <w:lsdException w:name="Table List 2" w:semiHidden="1" w:unhideWhenUsed="1"/>
-    <w:lsdException w:name="Table List 3" w:semiHidden="1" w:unhideWhenUsed="1"/>
-    <w:lsdException w:name="Table List 4" w:semiHidden="1" w:unhideWhenUsed="1"/>
-    <w:lsdException w:name="Table List 5" w:semiHidden="1" w:unhideWhenUsed="1"/>
-    <w:lsdException w:name="Table List 6" w:semiHidden="1" w:unhideWhenUsed="1"/>
-    <w:lsdException w:name="Table List 7" w:semiHidden="1" w:unhideWhenUsed="1"/>
-    <w:lsdException w:name="Table List 8" w:semiHidden="1" w:unhideWhenUsed="1"/>
-    <w:lsdException w:name="Table 3D effects 1" w:semiHidden="1" w:unhideWhenUsed="1"/>
-    <w:lsdException w:name="Table 3D effects 2" w:semiHidden="1" w:unhideWhenUsed="1"/>
-    <w:lsdException w:name="Table 3D effects 3" w:semiHidden="1" w:unhideWhenUsed="1"/>
-    <w:lsdException w:name="Table Contemporary" w:semiHidden="1" w:unhideWhenUsed="1"/>
-    <w:lsdException w:name="Table Elegant" w:semiHidden="1" w:unhideWhenUsed="1"/>
-    <w:lsdException w:name="Table Professional" w:semiHidden="1" w:unhideWhenUsed="1"/>
-    <w:lsdException w:name="Table Subtle 1" w:semiHidden="1" w:unhideWhenUsed="1"/>
-    <w:lsdException w:name="Table Subtle 2" w:semiHidden="1" w:unhideWhenUsed="1"/>
-    <w:lsdException w:name="Table Web 1" w:semiHidden="1" w:unhideWhenUsed="1"/>
-    <w:lsdException w:name="Table Web 2" w:semiHidden="1" w:unhideWhenUsed="1"/>
-    <w:lsdException w:name="Table Web 3" w:semiHidden="1" w:unhideWhenUsed="1"/>
-    <w:lsdException w:name="Balloon Text" w:semiHidden="1" w:unhideWhenUsed="1"/>
-    <w:lsdException w:name="Table Grid" w:uiPriority="39"/>
-    <w:lsdException w:name="Table Theme" w:semiHidden="1" w:unhideWhenUsed="1"/>
-    <w:lsdException w:name="Placeholder Text" w:semiHidden="1"/>
-    <w:lsdException w:name="No Spacing" w:semiHidden="1" w:uiPriority="1" w:qFormat="1"/>
-    <w:lsdException w:name="Light Shading" w:uiPriority="60"/>
-    <w:lsdException w:name="Light List" w:uiPriority="61"/>
-    <w:lsdException w:name="Light Grid" w:uiPriority="62"/>
-    <w:lsdException w:name="Medium Shading 1" w:uiPriority="63"/>
-    <w:lsdException w:name="Medium Shading 2" w:uiPriority="64"/>
-    <w:lsdException w:name="Medium List 1" w:uiPriority="65"/>
-    <w:lsdException w:name="Medium List 2" w:uiPriority="66"/>
-    <w:lsdException w:name="Medium Grid 1" w:uiPriority="67"/>
-    <w:lsdException w:name="Medium Grid 2" w:uiPriority="68"/>
-    <w:lsdException w:name="Medium Grid 3" w:uiPriority="69"/>
-    <w:lsdException w:name="Dark List" w:uiPriority="70"/>
-    <w:lsdException w:name="Colorful Shading" w:uiPriority="71"/>
-    <w:lsdException w:name="Colorful List" w:uiPriority="72"/>
-    <w:lsdException w:name="Colorful Grid" w:uiPriority="73"/>
-    <w:lsdException w:name="Light Shading Accent 1" w:uiPriority="60"/>
-    <w:lsdException w:name="Light List Accent 1" w:uiPriority="61"/>
-    <w:lsdException w:name="Light Grid Accent 1" w:uiPriority="62"/>
-    <w:lsdException w:name="Medium Shading 1 Accent 1" w:uiPriority="63"/>
-    <w:lsdException w:name="Medium Shading 2 Accent 1" w:uiPriority="64"/>
-    <w:lsdException w:name="Medium List 1 Accent 1" w:uiPriority="65"/>
-    <w:lsdException w:name="Revision" w:semiHidden="1"/>
-    <w:lsdException w:name="List Paragraph" w:uiPriority="34" w:qFormat="1"/>
-    <w:lsdException w:name="Quote" w:uiPriority="29" w:qFormat="1"/>
-    <w:lsdException w:name="Intense Quote" w:uiPriority="30" w:qFormat="1"/>
-    <w:lsdException w:name="Medium List 2 Accent 1" w:uiPriority="66"/>
-    <w:lsdException w:name="Medium Grid 1 Accent 1" w:uiPriority="67"/>
-    <w:lsdException w:name="Medium Grid 2 Accent 1" w:uiPriority="68"/>
-    <w:lsdException w:name="Medium Grid 3 Accent 1" w:uiPriority="69"/>
-    <w:lsdException w:name="Dark List Accent 1" w:uiPriority="70"/>
-    <w:lsdException w:name="Colorful Shading Accent 1" w:uiPriority="71"/>
-    <w:lsdException w:name="Colorful List Accent 1" w:uiPriority="72"/>
-    <w:lsdException w:name="Colorful Grid Accent 1" w:uiPriority="73"/>
-    <w:lsdException w:name="Light Shading Accent 2" w:uiPriority="60"/>
-    <w:lsdException w:name="Light List Accent 2" w:uiPriority="61"/>
-    <w:lsdException w:name="Light Grid Accent 2" w:uiPriority="62"/>
-    <w:lsdException w:name="Medium Shading 1 Accent 2" w:uiPriority="63"/>
-    <w:lsdException w:name="Medium Shading 2 Accent 2" w:uiPriority="64"/>
-    <w:lsdException w:name="Medium List 1 Accent 2" w:uiPriority="65"/>
-    <w:lsdException w:name="Medium List 2 Accent 2" w:uiPriority="66"/>
-    <w:lsdException w:name="Medium Grid 1 Accent 2" w:uiPriority="67"/>
-    <w:lsdException w:name="Medium Grid 2 Accent 2" w:uiPriority="68"/>
-    <w:lsdException w:name="Medium Grid 3 Accent 2" w:uiPriority="69"/>
-    <w:lsdException w:name="Dark List Accent 2" w:uiPriority="70"/>
-    <w:lsdException w:name="Colorful Shading Accent 2" w:uiPriority="71"/>
-    <w:lsdException w:name="Colorful List Accent 2" w:uiPriority="72"/>
-    <w:lsdException w:name="Colorful Grid Accent 2" w:uiPriority="73"/>
-    <w:lsdException w:name="Light Shading Accent 3" w:uiPriority="60"/>
-    <w:lsdException w:name="Light List Accent 3" w:uiPriority="61"/>
-    <w:lsdException w:name="Light Grid Accent 3" w:uiPriority="62"/>
-    <w:lsdException w:name="Medium Shading 1 Accent 3" w:uiPriority="63"/>
-    <w:lsdException w:name="Medium Shading 2 Accent 3" w:uiPriority="64"/>
-    <w:lsdException w:name="Medium List 1 Accent 3" w:uiPriority="65"/>
-    <w:lsdException w:name="Medium List 2 Accent 3" w:uiPriority="66"/>
-    <w:lsdException w:name="Medium Grid 1 Accent 3" w:uiPriority="67"/>
-    <w:lsdException w:name="Medium Grid 2 Accent 3" w:uiPriority="68"/>
-    <w:lsdException w:name="Medium Grid 3 Accent 3" w:uiPriority="69"/>
-    <w:lsdException w:name="Dark List Accent 3" w:uiPriority="70"/>
-    <w:lsdException w:name="Colorful Shading Accent 3" w:uiPriority="71"/>
-    <w:lsdException w:name="Colorful List Accent 3" w:uiPriority="72"/>
-    <w:lsdException w:name="Colorful Grid Accent 3" w:uiPriority="73"/>
-    <w:lsdException w:name="Light Shading Accent 4" w:uiPriority="60"/>
-    <w:lsdException w:name="Light List Accent 4" w:uiPriority="61"/>
-    <w:lsdException w:name="Light Grid Accent 4" w:uiPriority="62"/>
-    <w:lsdException w:name="Medium Shading 1 Accent 4" w:uiPriority="63"/>
-    <w:lsdException w:name="Medium Shading 2 Accent 4" w:uiPriority="64"/>
-    <w:lsdException w:name="Medium List 1 Accent 4" w:uiPriority="65"/>
-    <w:lsdException w:name="Medium List 2 Accent 4" w:uiPriority="66"/>
-    <w:lsdException w:name="Medium Grid 1 Accent 4" w:uiPriority="67"/>
-    <w:lsdException w:name="Medium Grid 2 Accent 4" w:uiPriority="68"/>
-    <w:lsdException w:name="Medium Grid 3 Accent 4" w:uiPriority="69"/>
-    <w:lsdException w:name="Dark List Accent 4" w:uiPriority="70"/>
-    <w:lsdException w:name="Colorful Shading Accent 4" w:uiPriority="71"/>
-    <w:lsdException w:name="Colorful List Accent 4" w:uiPriority="72"/>
-    <w:lsdException w:name="Colorful Grid Accent 4" w:uiPriority="73"/>
-    <w:lsdException w:name="Light Shading Accent 5" w:uiPriority="60"/>
-    <w:lsdException w:name="Light List Accent 5" w:uiPriority="61"/>
-    <w:lsdException w:name="Light Grid Accent 5" w:uiPriority="62"/>
-    <w:lsdException w:name="Medium Shading 1 Accent 5" w:uiPriority="63"/>
-    <w:lsdException w:name="Medium Shading 2 Accent 5" w:uiPriority="64"/>
-    <w:lsdException w:name="Medium List 1 Accent 5" w:uiPriority="65"/>
-    <w:lsdException w:name="Medium List 2 Accent 5" w:uiPriority="66"/>
-    <w:lsdException w:name="Medium Grid 1 Accent 5" w:uiPriority="67"/>
-    <w:lsdException w:name="Medium Grid 2 Accent 5" w:uiPriority="68"/>
-    <w:lsdException w:name="Medium Grid 3 Accent 5" w:uiPriority="69"/>
-    <w:lsdException w:name="Dark List Accent 5" w:uiPriority="70"/>
-    <w:lsdException w:name="Colorful Shading Accent 5" w:uiPriority="71"/>
-    <w:lsdException w:name="Colorful List Accent 5" w:uiPriority="72"/>
-    <w:lsdException w:name="Colorful Grid Accent 5" w:uiPriority="73"/>
-    <w:lsdException w:name="Light Shading Accent 6" w:uiPriority="60"/>
-    <w:lsdException w:name="Light List Accent 6" w:uiPriority="61"/>
-    <w:lsdException w:name="Light Grid Accent 6" w:uiPriority="62"/>
-    <w:lsdException w:name="Medium Shading 1 Accent 6" w:uiPriority="63"/>
-    <w:lsdException w:name="Medium Shading 2 Accent 6" w:uiPriority="64"/>
-    <w:lsdException w:name="Medium List 1 Accent 6" w:uiPriority="65"/>
-    <w:lsdException w:name="Medium List 2 Accent 6" w:uiPriority="66"/>
-    <w:lsdException w:name="Medium Grid 1 Accent 6" w:uiPriority="67"/>
-    <w:lsdException w:name="Medium Grid 2 Accent 6" w:uiPriority="68"/>
-    <w:lsdException w:name="Medium Grid 3 Accent 6" w:uiPriority="69"/>
-    <w:lsdException w:name="Dark List Accent 6" w:uiPriority="70"/>
-    <w:lsdException w:name="Colorful Shading Accent 6" w:uiPriority="71"/>
-    <w:lsdException w:name="Colorful List Accent 6" w:uiPriority="72"/>
-    <w:lsdException w:name="Colorful Grid Accent 6" w:uiPriority="73"/>
-    <w:lsdException w:name="Subtle Emphasis" w:uiPriority="19" w:qFormat="1"/>
-    <w:lsdException w:name="Intense Emphasis" w:uiPriority="21" w:qFormat="1"/>
-    <w:lsdException w:name="Subtle Reference" w:uiPriority="31" w:qFormat="1"/>
-    <w:lsdException w:name="Intense Reference" w:uiPriority="32" w:qFormat="1"/>
-    <w:lsdException w:name="Book Title" w:uiPriority="33" w:qFormat="1"/>
-    <w:lsdException w:name="Bibliography" w:semiHidden="1" w:uiPriority="37" w:unhideWhenUsed="1"/>
-    <w:lsdException w:name="TOC Heading" w:semiHidden="1" w:uiPriority="39" w:unhideWhenUsed="1" w:qFormat="1"/>
-    <w:lsdException w:name="Plain Table 1" w:uiPriority="41"/>
-    <w:lsdException w:name="Plain Table 2" w:uiPriority="42"/>
-    <w:lsdException w:name="Plain Table 3" w:uiPriority="43"/>
-    <w:lsdException w:name="Plain Table 4" w:uiPriority="44"/>
-    <w:lsdException w:name="Plain Table 5" w:uiPriority="45"/>
-    <w:lsdException w:name="Grid Table Light" w:uiPriority="40"/>
-    <w:lsdException w:name="Grid Table 1 Light" w:uiPriority="46"/>
-    <w:lsdException w:name="Grid Table 2" w:uiPriority="47"/>
-    <w:lsdException w:name="Grid Table 3" w:uiPriority="48"/>
-    <w:lsdException w:name="Grid Table 4" w:uiPriority="49"/>
-    <w:lsdException w:name="Grid Table 5 Dark" w:uiPriority="50"/>
-    <w:lsdException w:name="Grid Table 6 Colorful" w:uiPriority="51"/>
-    <w:lsdException w:name="Grid Table 7 Colorful" w:uiPriority="52"/>
-    <w:lsdException w:name="Grid Table 1 Light Accent 1" w:uiPriority="46"/>
-    <w:lsdException w:name="Grid Table 2 Accent 1" w:uiPriority="47"/>
-    <w:lsdException w:name="Grid Table 3 Accent 1" w:uiPriority="48"/>
-    <w:lsdException w:name="Grid Table 4 Accent 1" w:uiPriority="49"/>
-    <w:lsdException w:name="Grid Table 5 Dark Accent 1" w:uiPriority="50"/>
-    <w:lsdException w:name="Grid Table 6 Colorful Accent 1" w:uiPriority="51"/>
-    <w:lsdException w:name="Grid Table 7 Colorful Accent 1" w:uiPriority="52"/>
-    <w:lsdException w:name="Grid Table 1 Light Accent 2" w:uiPriority="46"/>
-    <w:lsdException w:name="Grid Table 2 Accent 2" w:uiPriority="47"/>
-    <w:lsdException w:name="Grid Table 3 Accent 2" w:uiPriority="48"/>
-    <w:lsdException w:name="Grid Table 4 Accent 2" w:uiPriority="49"/>
-    <w:lsdException w:name="Grid Table 5 Dark Accent 2" w:uiPriority="50"/>
-    <w:lsdException w:name="Grid Table 6 Colorful Accent 2" w:uiPriority="51"/>
-    <w:lsdException w:name="Grid Table 7 Colorful Accent 2" w:uiPriority="52"/>
-    <w:lsdException w:name="Grid Table 1 Light Accent 3" w:uiPriority="46"/>
-    <w:lsdException w:name="Grid Table 2 Accent 3" w:uiPriority="47"/>
-    <w:lsdException w:name="Grid Table 3 Accent 3" w:uiPriority="48"/>
-    <w:lsdException w:name="Grid Table 4 Accent 3" w:uiPriority="49"/>
-    <w:lsdException w:name="Grid Table 5 Dark Accent 3" w:uiPriority="50"/>
-    <w:lsdException w:name="Grid Table 6 Colorful Accent 3" w:uiPriority="51"/>
-    <w:lsdException w:name="Grid Table 7 Colorful Accent 3" w:uiPriority="52"/>
-    <w:lsdException w:name="Grid Table 1 Light Accent 4" w:uiPriority="46"/>
-    <w:lsdException w:name="Grid Table 2 Accent 4" w:uiPriority="47"/>
-    <w:lsdException w:name="Grid Table 3 Accent 4" w:uiPriority="48"/>
-    <w:lsdException w:name="Grid Table 4 Accent 4" w:uiPriority="49"/>
-    <w:lsdException w:name="Grid Table 5 Dark Accent 4" w:uiPriority="50"/>
-    <w:lsdException w:name="Grid Table 6 Colorful Accent 4" w:uiPriority="51"/>
-    <w:lsdException w:name="Grid Table 7 Colorful Accent 4" w:uiPriority="52"/>
-    <w:lsdException w:name="Grid Table 1 Light Accent 5" w:uiPriority="46"/>
-    <w:lsdException w:name="Grid Table 2 Accent 5" w:uiPriority="47"/>
-    <w:lsdException w:name="Grid Table 3 Accent 5" w:uiPriority="48"/>
-    <w:lsdException w:name="Grid Table 4 Accent 5" w:uiPriority="49"/>
-    <w:lsdException w:name="Grid Table 5 Dark Accent 5" w:uiPriority="50"/>
-    <w:lsdException w:name="Grid Table 6 Colorful Accent 5" w:uiPriority="51"/>
-    <w:lsdException w:name="Grid Table 7 Colorful Accent 5" w:uiPriority="52"/>
-    <w:lsdException w:name="Grid Table 1 Light Accent 6" w:uiPriority="46"/>
-    <w:lsdException w:name="Grid Table 2 Accent 6" w:uiPriority="47"/>
-    <w:lsdException w:name="Grid Table 3 Accent 6" w:uiPriority="48"/>
-    <w:lsdException w:name="Grid Table 4 Accent 6" w:uiPriority="49"/>
-    <w:lsdException w:name="Grid Table 5 Dark Accent 6" w:uiPriority="50"/>
-    <w:lsdException w:name="Grid Table 6 Colorful Accent 6" w:uiPriority="51"/>
-    <w:lsdException w:name="Grid Table 7 Colorful Accent 6" w:uiPriority="52"/>
-    <w:lsdException w:name="List Table 1 Light" w:uiPriority="46"/>
-    <w:lsdException w:name="List Table 2" w:uiPriority="47"/>
-    <w:lsdException w:name="List Table 3" w:uiPriority="48"/>
-    <w:lsdException w:name="List Table 4" w:uiPriority="49"/>
-    <w:lsdException w:name="List Table 5 Dark" w:uiPriority="50"/>
-    <w:lsdException w:name="List Table 6 Colorful" w:uiPriority="51"/>
-    <w:lsdException w:name="List Table 7 Colorful" w:uiPriority="52"/>
-    <w:lsdException w:name="List Table 1 Light Accent 1" w:uiPriority="46"/>
-    <w:lsdException w:name="List Table 2 Accent 1" w:uiPriority="47"/>
-    <w:lsdException w:name="List Table 3 Accent 1" w:uiPriority="48"/>
-    <w:lsdException w:name="List Table 4 Accent 1" w:uiPriority="49"/>
-    <w:lsdException w:name="List Table 5 Dark Accent 1" w:uiPriority="50"/>
-    <w:lsdException w:name="List Table 6 Colorful Accent 1" w:uiPriority="51"/>
-    <w:lsdException w:name="List Table 7 Colorful Accent 1" w:uiPriority="52"/>
-    <w:lsdException w:name="List Table 1 Light Accent 2" w:uiPriority="46"/>
-    <w:lsdException w:name="List Table 2 Accent 2" w:uiPriority="47"/>
-    <w:lsdException w:name="List Table 3 Accent 2" w:uiPriority="48"/>
-    <w:lsdException w:name="List Table 4 Accent 2" w:uiPriority="49"/>
-    <w:lsdException w:name="List Table 5 Dark Accent 2" w:uiPriority="50"/>
-    <w:lsdException w:name="List Table 6 Colorful Accent 2" w:uiPriority="51"/>
-    <w:lsdException w:name="List Table 7 Colorful Accent 2" w:uiPriority="52"/>
-    <w:lsdException w:name="List Table 1 Light Accent 3" w:uiPriority="46"/>
-    <w:lsdException w:name="List Table 2 Accent 3" w:uiPriority="47"/>
-    <w:lsdException w:name="List Table 3 Accent 3" w:uiPriority="48"/>
-    <w:lsdException w:name="List Table 4 Accent 3" w:uiPriority="49"/>
-    <w:lsdException w:name="List Table 5 Dark Accent 3" w:uiPriority="50"/>
-    <w:lsdException w:name="List Table 6 Colorful Accent 3" w:uiPriority="51"/>
-    <w:lsdException w:name="List Table 7 Colorful Accent 3" w:uiPriority="52"/>
-    <w:lsdException w:name="List Table 1 Light Accent 4" w:uiPriority="46"/>
-    <w:lsdException w:name="List Table 2 Accent 4" w:uiPriority="47"/>
-    <w:lsdException w:name="List Table 3 Accent 4" w:uiPriority="48"/>
-    <w:lsdException w:name="List Table 4 Accent 4" w:uiPriority="49"/>
-    <w:lsdException w:name="List Table 5 Dark Accent 4" w:uiPriority="50"/>
-    <w:lsdException w:name="List Table 6 Colorful Accent 4" w:uiPriority="51"/>
-    <w:lsdException w:name="List Table 7 Colorful Accent 4" w:uiPriority="52"/>
-    <w:lsdException w:name="List Table 1 Light Accent 5" w:uiPriority="46"/>
-    <w:lsdException w:name="List Table 2 Accent 5" w:uiPriority="47"/>
-    <w:lsdException w:name="List Table 3 Accent 5" w:uiPriority="48"/>
-    <w:lsdException w:name="List Table 4 Accent 5" w:uiPriority="49"/>
-    <w:lsdException w:name="List Table 5 Dark Accent 5" w:uiPriority="50"/>
-    <w:lsdException w:name="List Table 6 Colorful Accent 5" w:uiPriority="51"/>
-    <w:lsdException w:name="List Table 7 Colorful Accent 5" w:uiPriority="52"/>
-    <w:lsdException w:name="List Table 1 Light Accent 6" w:uiPriority="46"/>
-    <w:lsdException w:name="List Table 2 Accent 6" w:uiPriority="47"/>
-    <w:lsdException w:name="List Table 3 Accent 6" w:uiPriority="48"/>
-    <w:lsdException w:name="List Table 4 Accent 6" w:uiPriority="49"/>
-    <w:lsdException w:name="List Table 5 Dark Accent 6" w:uiPriority="50"/>
-    <w:lsdException w:name="List Table 6 Colorful Accent 6" w:uiPriority="51"/>
-    <w:lsdException w:name="List Table 7 Colorful Accent 6" w:uiPriority="52"/>
-    <w:lsdException w:name="Mention" w:semiHidden="1" w:unhideWhenUsed="1"/>
-    <w:lsdException w:name="Smart Hyperlink" w:semiHidden="1" w:unhideWhenUsed="1"/>
+  <w:latentStyles w:defLockedState="0" w:defUIPriority="99" w:defSemiHidden="1" w:defUnhideWhenUsed="1" w:defQFormat="0" w:count="267">
+    <w:lsdException w:name="Normal" w:semiHidden="0" w:uiPriority="0" w:unhideWhenUsed="0" w:qFormat="1"/>
+    <w:lsdException w:name="heading 1" w:semiHidden="0" w:uiPriority="9" w:unhideWhenUsed="0" w:qFormat="1"/>
+    <w:lsdException w:name="heading 2" w:uiPriority="9" w:qFormat="1"/>
+    <w:lsdException w:name="heading 3" w:uiPriority="9" w:qFormat="1"/>
+    <w:lsdException w:name="heading 4" w:uiPriority="9" w:qFormat="1"/>
+    <w:lsdException w:name="heading 5" w:uiPriority="9" w:qFormat="1"/>
+    <w:lsdException w:name="heading 6" w:uiPriority="9" w:qFormat="1"/>
+    <w:lsdException w:name="heading 7" w:uiPriority="9" w:qFormat="1"/>
+    <w:lsdException w:name="heading 8" w:uiPriority="9" w:qFormat="1"/>
+    <w:lsdException w:name="heading 9" w:uiPriority="9" w:qFormat="1"/>
+    <w:lsdException w:name="toc 1" w:uiPriority="39"/>
+    <w:lsdException w:name="toc 2" w:uiPriority="39"/>
+    <w:lsdException w:name="toc 3" w:uiPriority="39"/>
+    <w:lsdException w:name="toc 4" w:uiPriority="39"/>
+    <w:lsdException w:name="toc 5" w:uiPriority="39"/>
+    <w:lsdException w:name="toc 6" w:uiPriority="39"/>
+    <w:lsdException w:name="toc 7" w:uiPriority="39"/>
+    <w:lsdException w:name="toc 8" w:uiPriority="39"/>
+    <w:lsdException w:name="toc 9" w:uiPriority="39"/>
+    <w:lsdException w:name="caption" w:uiPriority="35" w:qFormat="1"/>
+    <w:lsdException w:name="Title" w:semiHidden="0" w:uiPriority="10" w:unhideWhenUsed="0" w:qFormat="1"/>
+    <w:lsdException w:name="Default Paragraph Font" w:uiPriority="1"/>
+    <w:lsdException w:name="Body Text" w:qFormat="1"/>
+    <w:lsdException w:name="Subtitle" w:semiHidden="0" w:uiPriority="11" w:unhideWhenUsed="0" w:qFormat="1"/>
+    <w:lsdException w:name="Strong" w:semiHidden="0" w:uiPriority="22" w:unhideWhenUsed="0" w:qFormat="1"/>
+    <w:lsdException w:name="Emphasis" w:semiHidden="0" w:uiPriority="20" w:unhideWhenUsed="0" w:qFormat="1"/>
+    <w:lsdException w:name="Table Grid" w:semiHidden="0" w:uiPriority="39" w:unhideWhenUsed="0"/>
+    <w:lsdException w:name="Placeholder Text" w:unhideWhenUsed="0"/>
+    <w:lsdException w:name="No Spacing" w:uiPriority="1" w:unhideWhenUsed="0" w:qFormat="1"/>
+    <w:lsdException w:name="Light Shading" w:semiHidden="0" w:uiPriority="60" w:unhideWhenUsed="0"/>
+    <w:lsdException w:name="Light List" w:semiHidden="0" w:uiPriority="61" w:unhideWhenUsed="0"/>
+    <w:lsdException w:name="Light Grid" w:semiHidden="0" w:uiPriority="62" w:unhideWhenUsed="0"/>
+    <w:lsdException w:name="Medium Shading 1" w:semiHidden="0" w:uiPriority="63" w:unhideWhenUsed="0"/>
+    <w:lsdException w:name="Medium Shading 2" w:semiHidden="0" w:uiPriority="64" w:unhideWhenUsed="0"/>
+    <w:lsdException w:name="Medium List 1" w:semiHidden="0" w:uiPriority="65" w:unhideWhenUsed="0"/>
+    <w:lsdException w:name="Medium List 2" w:semiHidden="0" w:uiPriority="66" w:unhideWhenUsed="0"/>
+    <w:lsdException w:name="Medium Grid 1" w:semiHidden="0" w:uiPriority="67" w:unhideWhenUsed="0"/>
+    <w:lsdException w:name="Medium Grid 2" w:semiHidden="0" w:uiPriority="68" w:unhideWhenUsed="0"/>
+    <w:lsdException w:name="Medium Grid 3" w:semiHidden="0" w:uiPriority="69" w:unhideWhenUsed="0"/>
+    <w:lsdException w:name="Dark List" w:semiHidden="0" w:uiPriority="70" w:unhideWhenUsed="0"/>
+    <w:lsdException w:name="Colorful Shading" w:semiHidden="0" w:uiPriority="71" w:unhideWhenUsed="0"/>
+    <w:lsdException w:name="Colorful List" w:semiHidden="0" w:uiPriority="72" w:unhideWhenUsed="0"/>
+    <w:lsdException w:name="Colorful Grid" w:semiHidden="0" w:uiPriority="73" w:unhideWhenUsed="0"/>
+    <w:lsdException w:name="Light Shading Accent 1" w:semiHidden="0" w:uiPriority="60" w:unhideWhenUsed="0"/>
+    <w:lsdException w:name="Light List Accent 1" w:semiHidden="0" w:uiPriority="61" w:unhideWhenUsed="0"/>
+    <w:lsdException w:name="Light Grid Accent 1" w:semiHidden="0" w:uiPriority="62" w:unhideWhenUsed="0"/>
+    <w:lsdException w:name="Medium Shading 1 Accent 1" w:semiHidden="0" w:uiPriority="63" w:unhideWhenUsed="0"/>
+    <w:lsdException w:name="Medium Shading 2 Accent 1" w:semiHidden="0" w:uiPriority="64" w:unhideWhenUsed="0"/>
+    <w:lsdException w:name="Medium List 1 Accent 1" w:semiHidden="0" w:uiPriority="65" w:unhideWhenUsed="0"/>
+    <w:lsdException w:name="Revision" w:unhideWhenUsed="0"/>
+    <w:lsdException w:name="List Paragraph" w:semiHidden="0" w:uiPriority="34" w:unhideWhenUsed="0" w:qFormat="1"/>
+    <w:lsdException w:name="Quote" w:semiHidden="0" w:uiPriority="29" w:unhideWhenUsed="0" w:qFormat="1"/>
+    <w:lsdException w:name="Intense Quote" w:semiHidden="0" w:uiPriority="30" w:unhideWhenUsed="0" w:qFormat="1"/>
+    <w:lsdException w:name="Medium List 2 Accent 1" w:semiHidden="0" w:uiPriority="66" w:unhideWhenUsed="0"/>
+    <w:lsdException w:name="Medium Grid 1 Accent 1" w:semiHidden="0" w:uiPriority="67" w:unhideWhenUsed="0"/>
+    <w:lsdException w:name="Medium Grid 2 Accent 1" w:semiHidden="0" w:uiPriority="68" w:unhideWhenUsed="0"/>
+    <w:lsdException w:name="Medium Grid 3 Accent 1" w:semiHidden="0" w:uiPriority="69" w:unhideWhenUsed="0"/>
+    <w:lsdException w:name="Dark List Accent 1" w:semiHidden="0" w:uiPriority="70" w:unhideWhenUsed="0"/>
+    <w:lsdException w:name="Colorful Shading Accent 1" w:semiHidden="0" w:uiPriority="71" w:unhideWhenUsed="0"/>
+    <w:lsdException w:name="Colorful List Accent 1" w:semiHidden="0" w:uiPriority="72" w:unhideWhenUsed="0"/>
+    <w:lsdException w:name="Colorful Grid Accent 1" w:semiHidden="0" w:uiPriority="73" w:unhideWhenUsed="0"/>
+    <w:lsdException w:name="Light Shading Accent 2" w:semiHidden="0" w:uiPriority="60" w:unhideWhenUsed="0"/>
+    <w:lsdException w:name="Light List Accent 2" w:semiHidden="0" w:uiPriority="61" w:unhideWhenUsed="0"/>
+    <w:lsdException w:name="Light Grid Accent 2" w:semiHidden="0" w:uiPriority="62" w:unhideWhenUsed="0"/>
+    <w:lsdException w:name="Medium Shading 1 Accent 2" w:semiHidden="0" w:uiPriority="63" w:unhideWhenUsed="0"/>
+    <w:lsdException w:name="Medium Shading 2 Accent 2" w:semiHidden="0" w:uiPriority="64" w:unhideWhenUsed="0"/>
+    <w:lsdException w:name="Medium List 1 Accent 2" w:semiHidden="0" w:uiPriority="65" w:unhideWhenUsed="0"/>
+    <w:lsdException w:name="Medium List 2 Accent 2" w:semiHidden="0" w:uiPriority="66" w:unhideWhenUsed="0"/>
+    <w:lsdException w:name="Medium Grid 1 Accent 2" w:semiHidden="0" w:uiPriority="67" w:unhideWhenUsed="0"/>
+    <w:lsdException w:name="Medium Grid 2 Accent 2" w:semiHidden="0" w:uiPriority="68" w:unhideWhenUsed="0"/>
+    <w:lsdException w:name="Medium Grid 3 Accent 2" w:semiHidden="0" w:uiPriority="69" w:unhideWhenUsed="0"/>
+    <w:lsdException w:name="Dark List Accent 2" w:semiHidden="0" w:uiPriority="70" w:unhideWhenUsed="0"/>
+    <w:lsdException w:name="Colorful Shading Accent 2" w:semiHidden="0" w:uiPriority="71" w:unhideWhenUsed="0"/>
+    <w:lsdException w:name="Colorful List Accent 2" w:semiHidden="0" w:uiPriority="72" w:unhideWhenUsed="0"/>
+    <w:lsdException w:name="Colorful Grid Accent 2" w:semiHidden="0" w:uiPriority="73" w:unhideWhenUsed="0"/>
+    <w:lsdException w:name="Light Shading Accent 3" w:semiHidden="0" w:uiPriority="60" w:unhideWhenUsed="0"/>
+    <w:lsdException w:name="Light List Accent 3" w:semiHidden="0" w:uiPriority="61" w:unhideWhenUsed="0"/>
+    <w:lsdException w:name="Light Grid Accent 3" w:semiHidden="0" w:uiPriority="62" w:unhideWhenUsed="0"/>
+    <w:lsdException w:name="Medium Shading 1 Accent 3" w:semiHidden="0" w:uiPriority="63" w:unhideWhenUsed="0"/>
+    <w:lsdException w:name="Medium Shading 2 Accent 3" w:semiHidden="0" w:uiPriority="64" w:unhideWhenUsed="0"/>
+    <w:lsdException w:name="Medium List 1 Accent 3" w:semiHidden="0" w:uiPriority="65" w:unhideWhenUsed="0"/>
+    <w:lsdException w:name="Medium List 2 Accent 3" w:semiHidden="0" w:uiPriority="66" w:unhideWhenUsed="0"/>
+    <w:lsdException w:name="Medium Grid 1 Accent 3" w:semiHidden="0" w:uiPriority="67" w:unhideWhenUsed="0"/>
+    <w:lsdException w:name="Medium Grid 2 Accent 3" w:semiHidden="0" w:uiPriority="68" w:unhideWhenUsed="0"/>
+    <w:lsdException w:name="Medium Grid 3 Accent 3" w:semiHidden="0" w:uiPriority="69" w:unhideWhenUsed="0"/>
+    <w:lsdException w:name="Dark List Accent 3" w:semiHidden="0" w:uiPriority="70" w:unhideWhenUsed="0"/>
+    <w:lsdException w:name="Colorful Shading Accent 3" w:semiHidden="0" w:uiPriority="71" w:unhideWhenUsed="0"/>
+    <w:lsdException w:name="Colorful List Accent 3" w:semiHidden="0" w:uiPriority="72" w:unhideWhenUsed="0"/>
+    <w:lsdException w:name="Colorful Grid Accent 3" w:semiHidden="0" w:uiPriority="73" w:unhideWhenUsed="0"/>
+    <w:lsdException w:name="Light Shading Accent 4" w:semiHidden="0" w:uiPriority="60" w:unhideWhenUsed="0"/>
+    <w:lsdException w:name="Light List Accent 4" w:semiHidden="0" w:uiPriority="61" w:unhideWhenUsed="0"/>
+    <w:lsdException w:name="Light Grid Accent 4" w:semiHidden="0" w:uiPriority="62" w:unhideWhenUsed="0"/>
+    <w:lsdException w:name="Medium Shading 1 Accent 4" w:semiHidden="0" w:uiPriority="63" w:unhideWhenUsed="0"/>
+    <w:lsdException w:name="Medium Shading 2 Accent 4" w:semiHidden="0" w:uiPriority="64" w:unhideWhenUsed="0"/>
+    <w:lsdException w:name="Medium List 1 Accent 4" w:semiHidden="0" w:uiPriority="65" w:unhideWhenUsed="0"/>
+    <w:lsdException w:name="Medium List 2 Accent 4" w:semiHidden="0" w:uiPriority="66" w:unhideWhenUsed="0"/>
+    <w:lsdException w:name="Medium Grid 1 Accent 4" w:semiHidden="0" w:uiPriority="67" w:unhideWhenUsed="0"/>
+    <w:lsdException w:name="Medium Grid 2 Accent 4" w:semiHidden="0" w:uiPriority="68" w:unhideWhenUsed="0"/>
+    <w:lsdException w:name="Medium Grid 3 Accent 4" w:semiHidden="0" w:uiPriority="69" w:unhideWhenUsed="0"/>
+    <w:lsdException w:name="Dark List Accent 4" w:semiHidden="0" w:uiPriority="70" w:unhideWhenUsed="0"/>
+    <w:lsdException w:name="Colorful Shading Accent 4" w:semiHidden="0" w:uiPriority="71" w:unhideWhenUsed="0"/>
+    <w:lsdException w:name="Colorful List Accent 4" w:semiHidden="0" w:uiPriority="72" w:unhideWhenUsed="0"/>
+    <w:lsdException w:name="Colorful Grid Accent 4" w:semiHidden="0" w:uiPriority="73" w:unhideWhenUsed="0"/>
+    <w:lsdException w:name="Light Shading Accent 5" w:semiHidden="0" w:uiPriority="60" w:unhideWhenUsed="0"/>
+    <w:lsdException w:name="Light List Accent 5" w:semiHidden="0" w:uiPriority="61" w:unhideWhenUsed="0"/>
+    <w:lsdException w:name="Light Grid Accent 5" w:semiHidden="0" w:uiPriority="62" w:unhideWhenUsed="0"/>
+    <w:lsdException w:name="Medium Shading 1 Accent 5" w:semiHidden="0" w:uiPriority="63" w:unhideWhenUsed="0"/>
+    <w:lsdException w:name="Medium Shading 2 Accent 5" w:semiHidden="0" w:uiPriority="64" w:unhideWhenUsed="0"/>
+    <w:lsdException w:name="Medium List 1 Accent 5" w:semiHidden="0" w:uiPriority="65" w:unhideWhenUsed="0"/>
+    <w:lsdException w:name="Medium List 2 Accent 5" w:semiHidden="0" w:uiPriority="66" w:unhideWhenUsed="0"/>
+    <w:lsdException w:name="Medium Grid 1 Accent 5" w:semiHidden="0" w:uiPriority="67" w:unhideWhenUsed="0"/>
+    <w:lsdException w:name="Medium Grid 2 Accent 5" w:semiHidden="0" w:uiPriority="68" w:unhideWhenUsed="0"/>
+    <w:lsdException w:name="Medium Grid 3 Accent 5" w:semiHidden="0" w:uiPriority="69" w:unhideWhenUsed="0"/>
+    <w:lsdException w:name="Dark List Accent 5" w:semiHidden="0" w:uiPriority="70" w:unhideWhenUsed="0"/>
+    <w:lsdException w:name="Colorful Shading Accent 5" w:semiHidden="0" w:uiPriority="71" w:unhideWhenUsed="0"/>
+    <w:lsdException w:name="Colorful List Accent 5" w:semiHidden="0" w:uiPriority="72" w:unhideWhenUsed="0"/>
+    <w:lsdException w:name="Colorful Grid Accent 5" w:semiHidden="0" w:uiPriority="73" w:unhideWhenUsed="0"/>
+    <w:lsdException w:name="Light Shading Accent 6" w:semiHidden="0" w:uiPriority="60" w:unhideWhenUsed="0"/>
+    <w:lsdException w:name="Light List Accent 6" w:semiHidden="0" w:uiPriority="61" w:unhideWhenUsed="0"/>
+    <w:lsdException w:name="Light Grid Accent 6" w:semiHidden="0" w:uiPriority="62" w:unhideWhenUsed="0"/>
+    <w:lsdException w:name="Medium Shading 1 Accent 6" w:semiHidden="0" w:uiPriority="63" w:unhideWhenUsed="0"/>
+    <w:lsdException w:name="Medium Shading 2 Accent 6" w:semiHidden="0" w:uiPriority="64" w:unhideWhenUsed="0"/>
+    <w:lsdException w:name="Medium List 1 Accent 6" w:semiHidden="0" w:uiPriority="65" w:unhideWhenUsed="0"/>
+    <w:lsdException w:name="Medium List 2 Accent 6" w:semiHidden="0" w:uiPriority="66" w:unhideWhenUsed="0"/>
+    <w:lsdException w:name="Medium Grid 1 Accent 6" w:semiHidden="0" w:uiPriority="67" w:unhideWhenUsed="0"/>
+    <w:lsdException w:name="Medium Grid 2 Accent 6" w:semiHidden="0" w:uiPriority="68" w:unhideWhenUsed="0"/>
+    <w:lsdException w:name="Medium Grid 3 Accent 6" w:semiHidden="0" w:uiPriority="69" w:unhideWhenUsed="0"/>
+    <w:lsdException w:name="Dark List Accent 6" w:semiHidden="0" w:uiPriority="70" w:unhideWhenUsed="0"/>
+    <w:lsdException w:name="Colorful Shading Accent 6" w:semiHidden="0" w:uiPriority="71" w:unhideWhenUsed="0"/>
+    <w:lsdException w:name="Colorful List Accent 6" w:semiHidden="0" w:uiPriority="72" w:unhideWhenUsed="0"/>
+    <w:lsdException w:name="Colorful Grid Accent 6" w:semiHidden="0" w:uiPriority="73" w:unhideWhenUsed="0"/>
+    <w:lsdException w:name="Subtle Emphasis" w:semiHidden="0" w:uiPriority="19" w:unhideWhenUsed="0" w:qFormat="1"/>
+    <w:lsdException w:name="Intense Emphasis" w:semiHidden="0" w:uiPriority="21" w:unhideWhenUsed="0" w:qFormat="1"/>
+    <w:lsdException w:name="Subtle Reference" w:semiHidden="0" w:uiPriority="31" w:unhideWhenUsed="0" w:qFormat="1"/>
+    <w:lsdException w:name="Intense Reference" w:semiHidden="0" w:uiPriority="32" w:unhideWhenUsed="0" w:qFormat="1"/>
+    <w:lsdException w:name="Book Title" w:semiHidden="0" w:uiPriority="33" w:unhideWhenUsed="0" w:qFormat="1"/>
+    <w:lsdException w:name="Bibliography" w:uiPriority="37"/>
+    <w:lsdException w:name="TOC Heading" w:uiPriority="39" w:qFormat="1"/>
   </w:latentStyles>
   <w:style w:type="paragraph" w:default="1" w:styleId="Normal">
     <w:name w:val="Normal"/>
     <w:qFormat/>
+    <w:rsid w:val="00693EF6"/>
     <w:rPr>
       <w:sz w:val="24"/>
       <w:szCs w:val="24"/>
@@ -5323,6 +5213,7 @@
     <w:uiPriority w:val="99"/>
     <w:semiHidden/>
     <w:unhideWhenUsed/>
+    <w:qFormat/>
     <w:tblPr>
       <w:tblInd w:w="0" w:type="dxa"/>
       <w:tblCellMar>
@@ -5682,6 +5573,7 @@
       <w:lang w:eastAsia="en-US"/>
     </w:rPr>
     <w:tblPr>
+      <w:tblInd w:w="0" w:type="dxa"/>
       <w:tblBorders>
         <w:top w:val="single" w:sz="4" w:space="0" w:color="auto"/>
         <w:left w:val="single" w:sz="4" w:space="0" w:color="auto"/>
@@ -5690,7 +5582,25 @@
         <w:insideH w:val="single" w:sz="4" w:space="0" w:color="auto"/>
         <w:insideV w:val="single" w:sz="4" w:space="0" w:color="auto"/>
       </w:tblBorders>
+      <w:tblCellMar>
+        <w:top w:w="0" w:type="dxa"/>
+        <w:left w:w="108" w:type="dxa"/>
+        <w:bottom w:w="0" w:type="dxa"/>
+        <w:right w:w="108" w:type="dxa"/>
+      </w:tblCellMar>
     </w:tblPr>
+  </w:style>
+  <w:style w:type="character" w:styleId="FollowedHyperlink">
+    <w:name w:val="FollowedHyperlink"/>
+    <w:basedOn w:val="DefaultParagraphFont"/>
+    <w:uiPriority w:val="99"/>
+    <w:semiHidden/>
+    <w:unhideWhenUsed/>
+    <w:rsid w:val="00941853"/>
+    <w:rPr>
+      <w:color w:val="800080" w:themeColor="followedHyperlink"/>
+      <w:u w:val="single"/>
+    </w:rPr>
   </w:style>
 </w:styles>
 </file>
@@ -6018,7 +5928,7 @@
 </file>
 
 <file path=customXml/itemProps1.xml><?xml version="1.0" encoding="utf-8"?>
-<ds:datastoreItem xmlns:ds="http://schemas.openxmlformats.org/officeDocument/2006/customXml" ds:itemID="{0EAA9E83-3B3A-4974-AF59-19A3FA6056C0}">
+<ds:datastoreItem xmlns:ds="http://schemas.openxmlformats.org/officeDocument/2006/customXml" ds:itemID="{54CB7162-0987-4971-A701-C47E8C8EC2C5}">
   <ds:schemaRefs>
     <ds:schemaRef ds:uri="http://schemas.openxmlformats.org/officeDocument/2006/bibliography"/>
   </ds:schemaRefs>

</xml_diff>